<commit_message>
Create new events page
</commit_message>
<xml_diff>
--- a/public/eni.docx
+++ b/public/eni.docx
@@ -4,25 +4,22 @@
   <w:body>
     <w:p>
       <w:pPr>
-        <w:pStyle w:val="Titel"/>
+        <w:pStyle w:val="Title"/>
+        <w:jc w:val="center"/>
         <w:rPr>
-          <w:rStyle w:val="TitelZchn"/>
+          <w:rStyle w:val="TitleChar"/>
           <w:b/>
           <w:bCs/>
         </w:rPr>
       </w:pPr>
       <w:r>
-        <w:rPr>
-          <w:rStyle w:val="TitelZchn"/>
-          <w:b/>
-          <w:bCs/>
-        </w:rPr>
         <w:t>Wochenmitteilungen</w:t>
       </w:r>
     </w:p>
     <w:p>
       <w:pPr>
-        <w:pStyle w:val="Untertitel"/>
+        <w:pStyle w:val="Subtitle"/>
+        <w:jc w:val="center"/>
       </w:pPr>
       <w:r>
         <w:t>Pfarre Emmaus am Wienerberg, Inzersdorf St. Nikolaus, Inzersdorf Neustift</w:t>
@@ -30,21 +27,21 @@
     </w:p>
     <w:tbl>
       <w:tblPr>
-        <w:tblStyle w:val="Tabellenraster"/>
+        <w:tblStyle w:val="TableGrid"/>
         <w:tblW w:w="0" w:type="auto"/>
         <w:tblLayout w:type="fixed"/>
         <w:tblLook w:val="04A0" w:firstRow="1" w:lastRow="0" w:firstColumn="1" w:lastColumn="0" w:noHBand="0" w:noVBand="1"/>
       </w:tblPr>
       <w:tblGrid>
-        <w:gridCol w:w="1701"/>
-        <w:gridCol w:w="2453"/>
-        <w:gridCol w:w="2454"/>
-        <w:gridCol w:w="2454"/>
+        <w:gridCol w:w="1742"/>
+        <w:gridCol w:w="2800"/>
+        <w:gridCol w:w="2966"/>
+        <w:gridCol w:w="2693"/>
       </w:tblGrid>
       <w:tr>
         <w:tc>
           <w:tcPr>
-            <w:tcW w:w="1701" w:type="dxa"/>
+            <w:tcW w:w="1742" w:type="dxa"/>
             <w:tcBorders>
               <w:top w:val="nil"/>
               <w:left w:val="nil"/>
@@ -56,7 +53,7 @@
         </w:tc>
         <w:tc>
           <w:tcPr>
-            <w:tcW w:w="2453" w:type="dxa"/>
+            <w:tcW w:w="2800" w:type="dxa"/>
             <w:tcBorders>
               <w:top w:val="nil"/>
               <w:left w:val="single" w:sz="4" w:space="0" w:color="auto"/>
@@ -69,20 +66,20 @@
             <w:pPr>
               <w:spacing w:before="120" w:after="120"/>
               <w:rPr>
-                <w:rFonts w:ascii="Source Sans Pro Semibold" w:hAnsi="Source Sans Pro Semibold"/>
+                <w:rFonts w:ascii="Source Sans Pro SemiBold" w:hAnsi="Source Sans Pro SemiBold"/>
                 <w:i/>
                 <w:iCs/>
               </w:rPr>
             </w:pPr>
             <w:r>
               <w:rPr>
-                <w:rStyle w:val="TitelZchn"/>
+                <w:rStyle w:val="TitleChar"/>
                 <w:i/>
                 <w:iCs/>
                 <w:noProof/>
               </w:rPr>
               <w:drawing>
-                <wp:anchor distT="0" distB="0" distL="114300" distR="114300" simplePos="0" relativeHeight="251658240" behindDoc="0" locked="0" layoutInCell="1" allowOverlap="1" wp14:anchorId="6B4AB297" wp14:editId="555DA067">
+                <wp:anchor distT="0" distB="0" distL="114300" distR="114300" simplePos="0" relativeHeight="251658240" behindDoc="0" locked="0" layoutInCell="1" allowOverlap="1" wp14:anchorId="6B4AB297" wp14:editId="4EE3071A">
                   <wp:simplePos x="0" y="0"/>
                   <wp:positionH relativeFrom="column">
                     <wp:posOffset>927625</wp:posOffset>
@@ -146,7 +143,7 @@
             </w:r>
             <w:r>
               <w:rPr>
-                <w:rFonts w:ascii="Source Sans Pro Semibold" w:hAnsi="Source Sans Pro Semibold"/>
+                <w:rFonts w:ascii="Source Sans Pro SemiBold" w:hAnsi="Source Sans Pro SemiBold"/>
                 <w:i/>
                 <w:iCs/>
               </w:rPr>
@@ -154,7 +151,7 @@
             </w:r>
             <w:r>
               <w:rPr>
-                <w:rFonts w:ascii="Source Sans Pro Semibold" w:hAnsi="Source Sans Pro Semibold"/>
+                <w:rFonts w:ascii="Source Sans Pro SemiBold" w:hAnsi="Source Sans Pro SemiBold"/>
                 <w:i/>
                 <w:iCs/>
               </w:rPr>
@@ -165,7 +162,7 @@
         </w:tc>
         <w:tc>
           <w:tcPr>
-            <w:tcW w:w="2454" w:type="dxa"/>
+            <w:tcW w:w="2966" w:type="dxa"/>
             <w:tcBorders>
               <w:top w:val="nil"/>
               <w:left w:val="single" w:sz="4" w:space="0" w:color="auto"/>
@@ -178,14 +175,14 @@
             <w:pPr>
               <w:spacing w:before="120" w:after="120"/>
               <w:rPr>
-                <w:rFonts w:ascii="Source Sans Pro Semibold" w:hAnsi="Source Sans Pro Semibold"/>
+                <w:rFonts w:ascii="Source Sans Pro SemiBold" w:hAnsi="Source Sans Pro SemiBold"/>
                 <w:i/>
                 <w:iCs/>
               </w:rPr>
             </w:pPr>
             <w:r>
               <w:rPr>
-                <w:rFonts w:ascii="Source Sans Pro Semibold" w:hAnsi="Source Sans Pro Semibold"/>
+                <w:rFonts w:ascii="Source Sans Pro SemiBold" w:hAnsi="Source Sans Pro SemiBold"/>
                 <w:b/>
                 <w:bCs/>
                 <w:i/>
@@ -193,7 +190,7 @@
                 <w:noProof/>
               </w:rPr>
               <w:drawing>
-                <wp:anchor distT="0" distB="0" distL="114300" distR="114300" simplePos="0" relativeHeight="251659264" behindDoc="0" locked="0" layoutInCell="1" allowOverlap="1" wp14:anchorId="4358CF78" wp14:editId="538B8D36">
+                <wp:anchor distT="0" distB="0" distL="114300" distR="114300" simplePos="0" relativeHeight="251659264" behindDoc="0" locked="0" layoutInCell="1" allowOverlap="1" wp14:anchorId="4358CF78" wp14:editId="76946302">
                   <wp:simplePos x="0" y="0"/>
                   <wp:positionH relativeFrom="column">
                     <wp:posOffset>971025</wp:posOffset>
@@ -257,7 +254,7 @@
             </w:r>
             <w:r>
               <w:rPr>
-                <w:rFonts w:ascii="Source Sans Pro Semibold" w:hAnsi="Source Sans Pro Semibold"/>
+                <w:rFonts w:ascii="Source Sans Pro SemiBold" w:hAnsi="Source Sans Pro SemiBold"/>
                 <w:i/>
                 <w:iCs/>
               </w:rPr>
@@ -265,7 +262,7 @@
             </w:r>
             <w:r>
               <w:rPr>
-                <w:rFonts w:ascii="Source Sans Pro Semibold" w:hAnsi="Source Sans Pro Semibold"/>
+                <w:rFonts w:ascii="Source Sans Pro SemiBold" w:hAnsi="Source Sans Pro SemiBold"/>
                 <w:i/>
                 <w:iCs/>
               </w:rPr>
@@ -276,7 +273,7 @@
         </w:tc>
         <w:tc>
           <w:tcPr>
-            <w:tcW w:w="2454" w:type="dxa"/>
+            <w:tcW w:w="2693" w:type="dxa"/>
             <w:tcBorders>
               <w:top w:val="nil"/>
               <w:left w:val="single" w:sz="4" w:space="0" w:color="auto"/>
@@ -289,14 +286,14 @@
             <w:pPr>
               <w:spacing w:before="120" w:after="120"/>
               <w:rPr>
-                <w:rFonts w:ascii="Source Sans Pro Semibold" w:hAnsi="Source Sans Pro Semibold"/>
+                <w:rFonts w:ascii="Source Sans Pro SemiBold" w:hAnsi="Source Sans Pro SemiBold"/>
                 <w:i/>
                 <w:iCs/>
               </w:rPr>
             </w:pPr>
             <w:r>
               <w:rPr>
-                <w:rFonts w:ascii="Source Sans Pro Semibold" w:hAnsi="Source Sans Pro Semibold"/>
+                <w:rFonts w:ascii="Source Sans Pro SemiBold" w:hAnsi="Source Sans Pro SemiBold"/>
                 <w:b/>
                 <w:bCs/>
                 <w:i/>
@@ -304,7 +301,7 @@
                 <w:noProof/>
               </w:rPr>
               <w:drawing>
-                <wp:anchor distT="0" distB="0" distL="114300" distR="114300" simplePos="0" relativeHeight="251660288" behindDoc="0" locked="0" layoutInCell="1" allowOverlap="1" wp14:anchorId="19635BBD" wp14:editId="61EC370F">
+                <wp:anchor distT="0" distB="0" distL="114300" distR="114300" simplePos="0" relativeHeight="251660288" behindDoc="0" locked="0" layoutInCell="1" allowOverlap="1" wp14:anchorId="19635BBD" wp14:editId="35A73984">
                   <wp:simplePos x="0" y="0"/>
                   <wp:positionH relativeFrom="column">
                     <wp:posOffset>987535</wp:posOffset>
@@ -368,7 +365,7 @@
             </w:r>
             <w:r>
               <w:rPr>
-                <w:rFonts w:ascii="Source Sans Pro Semibold" w:hAnsi="Source Sans Pro Semibold"/>
+                <w:rFonts w:ascii="Source Sans Pro SemiBold" w:hAnsi="Source Sans Pro SemiBold"/>
                 <w:i/>
                 <w:iCs/>
               </w:rPr>
@@ -376,7 +373,7 @@
             </w:r>
             <w:r>
               <w:rPr>
-                <w:rFonts w:ascii="Source Sans Pro Semibold" w:hAnsi="Source Sans Pro Semibold"/>
+                <w:rFonts w:ascii="Source Sans Pro SemiBold" w:hAnsi="Source Sans Pro SemiBold"/>
                 <w:i/>
                 <w:iCs/>
               </w:rPr>
@@ -384,7 +381,7 @@
             </w:r>
             <w:r>
               <w:rPr>
-                <w:rFonts w:ascii="Source Sans Pro Semibold" w:hAnsi="Source Sans Pro Semibold"/>
+                <w:rFonts w:ascii="Source Sans Pro SemiBold" w:hAnsi="Source Sans Pro SemiBold"/>
                 <w:i/>
                 <w:iCs/>
               </w:rPr>
@@ -399,7 +396,7 @@
         </w:trPr>
         <w:tc>
           <w:tcPr>
-            <w:tcW w:w="1701" w:type="dxa"/>
+            <w:tcW w:w="1742" w:type="dxa"/>
             <w:tcBorders>
               <w:top w:val="nil"/>
               <w:left w:val="nil"/>
@@ -411,7 +408,7 @@
         </w:tc>
         <w:tc>
           <w:tcPr>
-            <w:tcW w:w="2453" w:type="dxa"/>
+            <w:tcW w:w="2800" w:type="dxa"/>
             <w:tcBorders>
               <w:top w:val="single" w:sz="4" w:space="0" w:color="auto"/>
               <w:left w:val="single" w:sz="4" w:space="0" w:color="auto"/>
@@ -423,7 +420,7 @@
           <w:p>
             <w:pPr>
               <w:rPr>
-                <w:rStyle w:val="TitelZchn"/>
+                <w:rStyle w:val="TitleChar"/>
                 <w:noProof/>
                 <w:sz w:val="12"/>
                 <w:szCs w:val="12"/>
@@ -433,7 +430,7 @@
         </w:tc>
         <w:tc>
           <w:tcPr>
-            <w:tcW w:w="2454" w:type="dxa"/>
+            <w:tcW w:w="2966" w:type="dxa"/>
             <w:tcBorders>
               <w:top w:val="single" w:sz="4" w:space="0" w:color="auto"/>
               <w:left w:val="single" w:sz="4" w:space="0" w:color="auto"/>
@@ -445,7 +442,7 @@
           <w:p>
             <w:pPr>
               <w:rPr>
-                <w:rStyle w:val="TitelZchn"/>
+                <w:rStyle w:val="TitleChar"/>
                 <w:noProof/>
                 <w:sz w:val="12"/>
                 <w:szCs w:val="12"/>
@@ -455,7 +452,7 @@
         </w:tc>
         <w:tc>
           <w:tcPr>
-            <w:tcW w:w="2454" w:type="dxa"/>
+            <w:tcW w:w="2693" w:type="dxa"/>
             <w:tcBorders>
               <w:top w:val="single" w:sz="4" w:space="0" w:color="auto"/>
               <w:left w:val="single" w:sz="4" w:space="0" w:color="auto"/>
@@ -467,7 +464,7 @@
           <w:p>
             <w:pPr>
               <w:rPr>
-                <w:rStyle w:val="TitelZchn"/>
+                <w:rStyle w:val="TitleChar"/>
                 <w:noProof/>
                 <w:sz w:val="12"/>
                 <w:szCs w:val="12"/>
@@ -479,7 +476,7 @@
       <w:tr>
         <w:tc>
           <w:tcPr>
-            <w:tcW w:w="1701" w:type="dxa"/>
+            <w:tcW w:w="1742" w:type="dxa"/>
             <w:tcBorders>
               <w:top w:val="single" w:sz="4" w:space="0" w:color="auto"/>
               <w:left w:val="nil"/>
@@ -495,23 +492,7 @@
                 <w:sz w:val="20"/>
                 <w:szCs w:val="20"/>
               </w:rPr>
-              <w:t>{#</w:t>
-            </w:r>
-            <w:proofErr w:type="gramStart"/>
-            <w:r>
-              <w:rPr>
-                <w:sz w:val="20"/>
-                <w:szCs w:val="20"/>
-              </w:rPr>
-              <w:t>event}{</w:t>
-            </w:r>
-            <w:proofErr w:type="gramEnd"/>
-            <w:r>
-              <w:rPr>
-                <w:sz w:val="20"/>
-                <w:szCs w:val="20"/>
-              </w:rPr>
-              <w:t>date}</w:t>
+              <w:t>{#event}{date}</w:t>
             </w:r>
             <w:r>
               <w:rPr>
@@ -525,7 +506,7 @@
         </w:tc>
         <w:tc>
           <w:tcPr>
-            <w:tcW w:w="2453" w:type="dxa"/>
+            <w:tcW w:w="2800" w:type="dxa"/>
             <w:tcBorders>
               <w:top w:val="single" w:sz="4" w:space="0" w:color="auto"/>
               <w:bottom w:val="nil"/>
@@ -539,8 +520,8 @@
           </w:tcPr>
           <w:tbl>
             <w:tblPr>
-              <w:tblStyle w:val="Tabellenraster"/>
-              <w:tblW w:w="2559" w:type="dxa"/>
+              <w:tblStyle w:val="TableGrid"/>
+              <w:tblW w:w="2788" w:type="dxa"/>
               <w:tblBorders>
                 <w:top w:val="none" w:sz="0" w:space="0" w:color="auto"/>
                 <w:left w:val="none" w:sz="0" w:space="0" w:color="auto"/>
@@ -553,13 +534,13 @@
               <w:tblLook w:val="04A0" w:firstRow="1" w:lastRow="0" w:firstColumn="1" w:lastColumn="0" w:noHBand="0" w:noVBand="1"/>
             </w:tblPr>
             <w:tblGrid>
-              <w:gridCol w:w="555"/>
-              <w:gridCol w:w="2004"/>
+              <w:gridCol w:w="587"/>
+              <w:gridCol w:w="2201"/>
             </w:tblGrid>
             <w:tr>
               <w:tc>
                 <w:tcPr>
-                  <w:tcW w:w="510" w:type="dxa"/>
+                  <w:tcW w:w="567" w:type="dxa"/>
                   <w:tcMar>
                     <w:left w:w="113" w:type="dxa"/>
                     <w:right w:w="0" w:type="dxa"/>
@@ -568,38 +549,22 @@
                 <w:p>
                   <w:pPr>
                     <w:rPr>
-                      <w:sz w:val="18"/>
-                      <w:szCs w:val="18"/>
+                      <w:sz w:val="20"/>
+                      <w:szCs w:val="20"/>
                     </w:rPr>
                   </w:pPr>
                   <w:r>
                     <w:rPr>
-                      <w:sz w:val="18"/>
-                      <w:szCs w:val="18"/>
-                    </w:rPr>
-                    <w:t>{#</w:t>
-                  </w:r>
-                  <w:proofErr w:type="gramStart"/>
-                  <w:r>
-                    <w:rPr>
-                      <w:sz w:val="18"/>
-                      <w:szCs w:val="18"/>
-                    </w:rPr>
-                    <w:t>emmaus}{</w:t>
-                  </w:r>
-                  <w:proofErr w:type="gramEnd"/>
-                  <w:r>
-                    <w:rPr>
-                      <w:sz w:val="18"/>
-                      <w:szCs w:val="18"/>
-                    </w:rPr>
-                    <w:t>time}</w:t>
+                      <w:sz w:val="20"/>
+                      <w:szCs w:val="20"/>
+                    </w:rPr>
+                    <w:t>{#emmaus}{time}</w:t>
                   </w:r>
                 </w:p>
               </w:tc>
               <w:tc>
                 <w:tcPr>
-                  <w:tcW w:w="1843" w:type="dxa"/>
+                  <w:tcW w:w="2125" w:type="dxa"/>
                   <w:tcMar>
                     <w:left w:w="57" w:type="dxa"/>
                     <w:right w:w="57" w:type="dxa"/>
@@ -608,60 +573,60 @@
                 <w:p>
                   <w:pPr>
                     <w:rPr>
-                      <w:sz w:val="18"/>
-                      <w:szCs w:val="18"/>
+                      <w:sz w:val="20"/>
+                      <w:szCs w:val="20"/>
                     </w:rPr>
                   </w:pPr>
                   <w:r>
                     <w:rPr>
-                      <w:sz w:val="18"/>
-                      <w:szCs w:val="18"/>
+                      <w:sz w:val="20"/>
+                      <w:szCs w:val="20"/>
                     </w:rPr>
                     <w:t>{title}</w:t>
                   </w:r>
                   <w:r>
                     <w:rPr>
-                      <w:sz w:val="14"/>
-                      <w:szCs w:val="14"/>
+                      <w:sz w:val="16"/>
+                      <w:szCs w:val="16"/>
                     </w:rPr>
                     <w:t>{</w:t>
                   </w:r>
                   <w:proofErr w:type="spellStart"/>
                   <w:r>
                     <w:rPr>
-                      <w:sz w:val="14"/>
-                      <w:szCs w:val="14"/>
+                      <w:sz w:val="16"/>
+                      <w:szCs w:val="16"/>
                     </w:rPr>
                     <w:t>description</w:t>
                   </w:r>
                   <w:proofErr w:type="spellEnd"/>
                   <w:r>
                     <w:rPr>
-                      <w:sz w:val="14"/>
-                      <w:szCs w:val="14"/>
+                      <w:sz w:val="16"/>
+                      <w:szCs w:val="16"/>
                     </w:rPr>
                     <w:t>}</w:t>
                   </w:r>
                   <w:r>
                     <w:rPr>
-                      <w:sz w:val="18"/>
-                      <w:szCs w:val="18"/>
+                      <w:sz w:val="20"/>
+                      <w:szCs w:val="20"/>
                     </w:rPr>
                     <w:t>{/</w:t>
                   </w:r>
                   <w:proofErr w:type="spellStart"/>
                   <w:r>
                     <w:rPr>
-                      <w:sz w:val="18"/>
-                      <w:szCs w:val="18"/>
+                      <w:sz w:val="20"/>
+                      <w:szCs w:val="20"/>
                     </w:rPr>
                     <w:t>emmaus</w:t>
                   </w:r>
                   <w:proofErr w:type="spellEnd"/>
                   <w:r>
                     <w:rPr>
-                      <w:sz w:val="18"/>
-                      <w:szCs w:val="18"/>
+                      <w:sz w:val="20"/>
+                      <w:szCs w:val="20"/>
                     </w:rPr>
                     <w:t>}</w:t>
                   </w:r>
@@ -672,15 +637,15 @@
           <w:p>
             <w:pPr>
               <w:rPr>
-                <w:sz w:val="18"/>
-                <w:szCs w:val="18"/>
+                <w:sz w:val="20"/>
+                <w:szCs w:val="20"/>
               </w:rPr>
             </w:pPr>
           </w:p>
         </w:tc>
         <w:tc>
           <w:tcPr>
-            <w:tcW w:w="2454" w:type="dxa"/>
+            <w:tcW w:w="2966" w:type="dxa"/>
             <w:tcBorders>
               <w:top w:val="single" w:sz="4" w:space="0" w:color="auto"/>
               <w:bottom w:val="nil"/>
@@ -694,8 +659,8 @@
           </w:tcPr>
           <w:tbl>
             <w:tblPr>
-              <w:tblStyle w:val="Tabellenraster"/>
-              <w:tblW w:w="2559" w:type="dxa"/>
+              <w:tblStyle w:val="TableGrid"/>
+              <w:tblW w:w="2963" w:type="dxa"/>
               <w:tblBorders>
                 <w:top w:val="none" w:sz="0" w:space="0" w:color="auto"/>
                 <w:left w:val="none" w:sz="0" w:space="0" w:color="auto"/>
@@ -708,53 +673,31 @@
               <w:tblLook w:val="04A0" w:firstRow="1" w:lastRow="0" w:firstColumn="1" w:lastColumn="0" w:noHBand="0" w:noVBand="1"/>
             </w:tblPr>
             <w:tblGrid>
-              <w:gridCol w:w="555"/>
-              <w:gridCol w:w="2004"/>
+              <w:gridCol w:w="567"/>
+              <w:gridCol w:w="2396"/>
             </w:tblGrid>
             <w:tr>
               <w:tc>
                 <w:tcPr>
-                  <w:tcW w:w="510" w:type="dxa"/>
+                  <w:tcW w:w="567" w:type="dxa"/>
                   <w:tcMar>
                     <w:left w:w="113" w:type="dxa"/>
                     <w:right w:w="0" w:type="dxa"/>
                   </w:tcMar>
                 </w:tcPr>
                 <w:p>
-                  <w:pPr>
-                    <w:rPr>
-                      <w:sz w:val="18"/>
-                      <w:szCs w:val="18"/>
-                    </w:rPr>
-                  </w:pPr>
-                  <w:r>
-                    <w:rPr>
-                      <w:sz w:val="18"/>
-                      <w:szCs w:val="18"/>
-                    </w:rPr>
-                    <w:t>{#</w:t>
-                  </w:r>
-                  <w:proofErr w:type="gramStart"/>
-                  <w:r>
-                    <w:rPr>
-                      <w:sz w:val="18"/>
-                      <w:szCs w:val="18"/>
-                    </w:rPr>
-                    <w:t>inzersdorf}{</w:t>
-                  </w:r>
-                  <w:proofErr w:type="gramEnd"/>
-                  <w:r>
-                    <w:rPr>
-                      <w:sz w:val="18"/>
-                      <w:szCs w:val="18"/>
-                    </w:rPr>
-                    <w:t>time}</w:t>
+                  <w:r>
+                    <w:rPr>
+                      <w:sz w:val="20"/>
+                      <w:szCs w:val="20"/>
+                    </w:rPr>
+                    <w:t>{#inzersdorf}{time}</w:t>
                   </w:r>
                 </w:p>
               </w:tc>
               <w:tc>
                 <w:tcPr>
-                  <w:tcW w:w="1843" w:type="dxa"/>
+                  <w:tcW w:w="2396" w:type="dxa"/>
                   <w:tcMar>
                     <w:left w:w="57" w:type="dxa"/>
                     <w:right w:w="57" w:type="dxa"/>
@@ -763,60 +706,60 @@
                 <w:p>
                   <w:pPr>
                     <w:rPr>
-                      <w:sz w:val="18"/>
-                      <w:szCs w:val="18"/>
+                      <w:sz w:val="20"/>
+                      <w:szCs w:val="20"/>
                     </w:rPr>
                   </w:pPr>
                   <w:r>
                     <w:rPr>
-                      <w:sz w:val="18"/>
-                      <w:szCs w:val="18"/>
+                      <w:sz w:val="20"/>
+                      <w:szCs w:val="20"/>
                     </w:rPr>
                     <w:t>{title}</w:t>
                   </w:r>
                   <w:r>
                     <w:rPr>
-                      <w:sz w:val="14"/>
-                      <w:szCs w:val="14"/>
+                      <w:sz w:val="16"/>
+                      <w:szCs w:val="16"/>
                     </w:rPr>
                     <w:t>{</w:t>
                   </w:r>
                   <w:proofErr w:type="spellStart"/>
                   <w:r>
                     <w:rPr>
-                      <w:sz w:val="14"/>
-                      <w:szCs w:val="14"/>
+                      <w:sz w:val="16"/>
+                      <w:szCs w:val="16"/>
                     </w:rPr>
                     <w:t>description</w:t>
                   </w:r>
                   <w:proofErr w:type="spellEnd"/>
                   <w:r>
                     <w:rPr>
-                      <w:sz w:val="14"/>
-                      <w:szCs w:val="14"/>
+                      <w:sz w:val="16"/>
+                      <w:szCs w:val="16"/>
                     </w:rPr>
                     <w:t>}</w:t>
                   </w:r>
                   <w:r>
                     <w:rPr>
-                      <w:sz w:val="18"/>
-                      <w:szCs w:val="18"/>
+                      <w:sz w:val="20"/>
+                      <w:szCs w:val="20"/>
                     </w:rPr>
                     <w:t>{/</w:t>
                   </w:r>
                   <w:proofErr w:type="spellStart"/>
                   <w:r>
                     <w:rPr>
-                      <w:sz w:val="18"/>
-                      <w:szCs w:val="18"/>
+                      <w:sz w:val="20"/>
+                      <w:szCs w:val="20"/>
                     </w:rPr>
                     <w:t>inzersdorf</w:t>
                   </w:r>
                   <w:proofErr w:type="spellEnd"/>
                   <w:r>
                     <w:rPr>
-                      <w:sz w:val="18"/>
-                      <w:szCs w:val="18"/>
+                      <w:sz w:val="20"/>
+                      <w:szCs w:val="20"/>
                     </w:rPr>
                     <w:t>}</w:t>
                   </w:r>
@@ -827,15 +770,15 @@
           <w:p>
             <w:pPr>
               <w:rPr>
-                <w:sz w:val="18"/>
-                <w:szCs w:val="18"/>
+                <w:sz w:val="20"/>
+                <w:szCs w:val="20"/>
               </w:rPr>
             </w:pPr>
           </w:p>
         </w:tc>
         <w:tc>
           <w:tcPr>
-            <w:tcW w:w="2454" w:type="dxa"/>
+            <w:tcW w:w="2693" w:type="dxa"/>
             <w:tcBorders>
               <w:top w:val="single" w:sz="4" w:space="0" w:color="auto"/>
               <w:bottom w:val="nil"/>
@@ -850,8 +793,8 @@
           </w:tcPr>
           <w:tbl>
             <w:tblPr>
-              <w:tblStyle w:val="Tabellenraster"/>
-              <w:tblW w:w="2559" w:type="dxa"/>
+              <w:tblStyle w:val="TableGrid"/>
+              <w:tblW w:w="2697" w:type="dxa"/>
               <w:tblBorders>
                 <w:top w:val="none" w:sz="0" w:space="0" w:color="auto"/>
                 <w:left w:val="none" w:sz="0" w:space="0" w:color="auto"/>
@@ -864,13 +807,13 @@
               <w:tblLook w:val="04A0" w:firstRow="1" w:lastRow="0" w:firstColumn="1" w:lastColumn="0" w:noHBand="0" w:noVBand="1"/>
             </w:tblPr>
             <w:tblGrid>
-              <w:gridCol w:w="555"/>
-              <w:gridCol w:w="2004"/>
+              <w:gridCol w:w="568"/>
+              <w:gridCol w:w="2129"/>
             </w:tblGrid>
             <w:tr>
               <w:tc>
                 <w:tcPr>
-                  <w:tcW w:w="510" w:type="dxa"/>
+                  <w:tcW w:w="567" w:type="dxa"/>
                   <w:tcMar>
                     <w:left w:w="113" w:type="dxa"/>
                     <w:right w:w="0" w:type="dxa"/>
@@ -879,38 +822,22 @@
                 <w:p>
                   <w:pPr>
                     <w:rPr>
-                      <w:sz w:val="18"/>
-                      <w:szCs w:val="18"/>
+                      <w:sz w:val="20"/>
+                      <w:szCs w:val="20"/>
                     </w:rPr>
                   </w:pPr>
                   <w:r>
                     <w:rPr>
-                      <w:sz w:val="18"/>
-                      <w:szCs w:val="18"/>
-                    </w:rPr>
-                    <w:t>{#</w:t>
-                  </w:r>
-                  <w:proofErr w:type="gramStart"/>
-                  <w:r>
-                    <w:rPr>
-                      <w:sz w:val="18"/>
-                      <w:szCs w:val="18"/>
-                    </w:rPr>
-                    <w:t>neustift}{</w:t>
-                  </w:r>
-                  <w:proofErr w:type="gramEnd"/>
-                  <w:r>
-                    <w:rPr>
-                      <w:sz w:val="18"/>
-                      <w:szCs w:val="18"/>
-                    </w:rPr>
-                    <w:t>time}</w:t>
+                      <w:sz w:val="20"/>
+                      <w:szCs w:val="20"/>
+                    </w:rPr>
+                    <w:t>{#neustift}{time}</w:t>
                   </w:r>
                 </w:p>
               </w:tc>
               <w:tc>
                 <w:tcPr>
-                  <w:tcW w:w="1843" w:type="dxa"/>
+                  <w:tcW w:w="2126" w:type="dxa"/>
                   <w:tcBorders>
                     <w:right w:val="single" w:sz="4" w:space="0" w:color="auto"/>
                   </w:tcBorders>
@@ -922,60 +849,60 @@
                 <w:p>
                   <w:pPr>
                     <w:rPr>
-                      <w:sz w:val="18"/>
-                      <w:szCs w:val="18"/>
+                      <w:sz w:val="20"/>
+                      <w:szCs w:val="20"/>
                     </w:rPr>
                   </w:pPr>
                   <w:r>
                     <w:rPr>
-                      <w:sz w:val="18"/>
-                      <w:szCs w:val="18"/>
+                      <w:sz w:val="20"/>
+                      <w:szCs w:val="20"/>
                     </w:rPr>
                     <w:t>{title}</w:t>
                   </w:r>
                   <w:r>
                     <w:rPr>
-                      <w:sz w:val="14"/>
-                      <w:szCs w:val="14"/>
+                      <w:sz w:val="16"/>
+                      <w:szCs w:val="16"/>
                     </w:rPr>
                     <w:t>{</w:t>
                   </w:r>
                   <w:proofErr w:type="spellStart"/>
                   <w:r>
                     <w:rPr>
-                      <w:sz w:val="14"/>
-                      <w:szCs w:val="14"/>
+                      <w:sz w:val="16"/>
+                      <w:szCs w:val="16"/>
                     </w:rPr>
                     <w:t>description</w:t>
                   </w:r>
                   <w:proofErr w:type="spellEnd"/>
                   <w:r>
                     <w:rPr>
-                      <w:sz w:val="14"/>
-                      <w:szCs w:val="14"/>
+                      <w:sz w:val="16"/>
+                      <w:szCs w:val="16"/>
                     </w:rPr>
                     <w:t>}</w:t>
                   </w:r>
                   <w:r>
                     <w:rPr>
-                      <w:sz w:val="18"/>
-                      <w:szCs w:val="18"/>
+                      <w:sz w:val="20"/>
+                      <w:szCs w:val="20"/>
                     </w:rPr>
                     <w:t>{/</w:t>
                   </w:r>
                   <w:proofErr w:type="spellStart"/>
                   <w:r>
                     <w:rPr>
-                      <w:sz w:val="18"/>
-                      <w:szCs w:val="18"/>
+                      <w:sz w:val="20"/>
+                      <w:szCs w:val="20"/>
                     </w:rPr>
                     <w:t>neustift</w:t>
                   </w:r>
                   <w:proofErr w:type="spellEnd"/>
                   <w:r>
                     <w:rPr>
-                      <w:sz w:val="18"/>
-                      <w:szCs w:val="18"/>
+                      <w:sz w:val="20"/>
+                      <w:szCs w:val="20"/>
                     </w:rPr>
                     <w:t>}</w:t>
                   </w:r>
@@ -986,30 +913,30 @@
           <w:p>
             <w:pPr>
               <w:rPr>
-                <w:sz w:val="18"/>
-                <w:szCs w:val="18"/>
+                <w:sz w:val="20"/>
+                <w:szCs w:val="20"/>
               </w:rPr>
             </w:pPr>
             <w:r>
               <w:rPr>
-                <w:sz w:val="18"/>
-                <w:szCs w:val="18"/>
+                <w:sz w:val="20"/>
+                <w:szCs w:val="20"/>
               </w:rPr>
               <w:t>{/</w:t>
             </w:r>
             <w:proofErr w:type="spellStart"/>
             <w:r>
               <w:rPr>
-                <w:sz w:val="18"/>
-                <w:szCs w:val="18"/>
+                <w:sz w:val="20"/>
+                <w:szCs w:val="20"/>
               </w:rPr>
               <w:t>event</w:t>
             </w:r>
             <w:proofErr w:type="spellEnd"/>
             <w:r>
               <w:rPr>
-                <w:sz w:val="18"/>
-                <w:szCs w:val="18"/>
+                <w:sz w:val="20"/>
+                <w:szCs w:val="20"/>
               </w:rPr>
               <w:t>}</w:t>
             </w:r>
@@ -1025,7 +952,7 @@
     <w:p/>
     <w:p>
       <w:pPr>
-        <w:pStyle w:val="Titel"/>
+        <w:pStyle w:val="Title"/>
       </w:pPr>
       <w:r>
         <w:t xml:space="preserve">Pfarre </w:t>
@@ -1042,7 +969,7 @@
     <w:sectPr>
       <w:headerReference w:type="default" r:id="rId9"/>
       <w:pgSz w:w="11906" w:h="16838"/>
-      <w:pgMar w:top="1560" w:right="1417" w:bottom="1134" w:left="1417" w:header="708" w:footer="708" w:gutter="0"/>
+      <w:pgMar w:top="1560" w:right="849" w:bottom="1134" w:left="851" w:header="708" w:footer="708" w:gutter="0"/>
       <w:cols w:space="708"/>
       <w:docGrid w:linePitch="360"/>
     </w:sectPr>
@@ -1092,7 +1019,7 @@
 <w:hdr xmlns:wpc="http://schemas.microsoft.com/office/word/2010/wordprocessingCanvas" xmlns:cx="http://schemas.microsoft.com/office/drawing/2014/chartex" xmlns:cx1="http://schemas.microsoft.com/office/drawing/2015/9/8/chartex" xmlns:cx2="http://schemas.microsoft.com/office/drawing/2015/10/21/chartex" xmlns:cx3="http://schemas.microsoft.com/office/drawing/2016/5/9/chartex" xmlns:cx4="http://schemas.microsoft.com/office/drawing/2016/5/10/chartex" xmlns:cx5="http://schemas.microsoft.com/office/drawing/2016/5/11/chartex" xmlns:cx6="http://schemas.microsoft.com/office/drawing/2016/5/12/chartex" xmlns:cx7="http://schemas.microsoft.com/office/drawing/2016/5/13/chartex" xmlns:cx8="http://schemas.microsoft.com/office/drawing/2016/5/14/chartex" xmlns:mc="http://schemas.openxmlformats.org/markup-compatibility/2006" xmlns:aink="http://schemas.microsoft.com/office/drawing/2016/ink" xmlns:am3d="http://schemas.microsoft.com/office/drawing/2017/model3d" xmlns:o="urn:schemas-microsoft-com:office:office" xmlns:r="http://schemas.openxmlformats.org/officeDocument/2006/relationships" xmlns:m="http://schemas.openxmlformats.org/officeDocument/2006/math" xmlns:v="urn:schemas-microsoft-com:vml" xmlns:wp14="http://schemas.microsoft.com/office/word/2010/wordprocessingDrawing" xmlns:wp="http://schemas.openxmlformats.org/drawingml/2006/wordprocessingDrawing" xmlns:w10="urn:schemas-microsoft-com:office:word" xmlns:w="http://schemas.openxmlformats.org/wordprocessingml/2006/main" xmlns:w14="http://schemas.microsoft.com/office/word/2010/wordml" xmlns:w15="http://schemas.microsoft.com/office/word/2012/wordml" xmlns:w16cex="http://schemas.microsoft.com/office/word/2018/wordml/cex" xmlns:w16cid="http://schemas.microsoft.com/office/word/2016/wordml/cid" xmlns:w16="http://schemas.microsoft.com/office/word/2018/wordml" xmlns:w16sdtdh="http://schemas.microsoft.com/office/word/2020/wordml/sdtdatahash" xmlns:w16se="http://schemas.microsoft.com/office/word/2015/wordml/symex" xmlns:wpg="http://schemas.microsoft.com/office/word/2010/wordprocessingGroup" xmlns:wpi="http://schemas.microsoft.com/office/word/2010/wordprocessingInk" xmlns:wne="http://schemas.microsoft.com/office/word/2006/wordml" xmlns:wps="http://schemas.microsoft.com/office/word/2010/wordprocessingShape" mc:Ignorable="w14 w15 w16se w16cid w16 w16cex w16sdtdh wp14">
   <w:p>
     <w:pPr>
-      <w:pStyle w:val="Kopfzeile"/>
+      <w:pStyle w:val="Header"/>
       <w:rPr>
         <w:b/>
         <w:bCs/>
@@ -1102,6 +1029,82 @@
         <w:lang w:val="de-DE"/>
       </w:rPr>
     </w:pPr>
+    <w:r>
+      <w:rPr>
+        <w:b/>
+        <w:bCs/>
+        <w:noProof/>
+        <w:color w:val="7F7F7F" w:themeColor="text1" w:themeTint="80"/>
+        <w:sz w:val="28"/>
+        <w:szCs w:val="28"/>
+        <w:lang w:val="de-DE"/>
+      </w:rPr>
+      <w:drawing>
+        <wp:anchor distT="0" distB="0" distL="114300" distR="114300" simplePos="0" relativeHeight="251660288" behindDoc="1" locked="0" layoutInCell="1" allowOverlap="1" wp14:anchorId="041A13F4" wp14:editId="0791BC8E">
+          <wp:simplePos x="0" y="0"/>
+          <wp:positionH relativeFrom="margin">
+            <wp:align>left</wp:align>
+          </wp:positionH>
+          <wp:positionV relativeFrom="paragraph">
+            <wp:posOffset>129540</wp:posOffset>
+          </wp:positionV>
+          <wp:extent cx="3927600" cy="417600"/>
+          <wp:effectExtent l="0" t="0" r="0" b="1905"/>
+          <wp:wrapNone/>
+          <wp:docPr id="16" name="Grafik 34"/>
+          <wp:cNvGraphicFramePr>
+            <a:graphicFrameLocks xmlns:a="http://schemas.openxmlformats.org/drawingml/2006/main" noChangeAspect="1"/>
+          </wp:cNvGraphicFramePr>
+          <a:graphic xmlns:a="http://schemas.openxmlformats.org/drawingml/2006/main">
+            <a:graphicData uri="http://schemas.openxmlformats.org/drawingml/2006/picture">
+              <pic:pic xmlns:pic="http://schemas.openxmlformats.org/drawingml/2006/picture">
+                <pic:nvPicPr>
+                  <pic:cNvPr id="0" name="Picture 2"/>
+                  <pic:cNvPicPr>
+                    <a:picLocks noChangeAspect="1" noChangeArrowheads="1"/>
+                  </pic:cNvPicPr>
+                </pic:nvPicPr>
+                <pic:blipFill rotWithShape="1">
+                  <a:blip r:embed="rId1">
+                    <a:extLst>
+                      <a:ext uri="{28A0092B-C50C-407E-A947-70E740481C1C}">
+                        <a14:useLocalDpi xmlns:a14="http://schemas.microsoft.com/office/drawing/2010/main" val="0"/>
+                      </a:ext>
+                    </a:extLst>
+                  </a:blip>
+                  <a:srcRect r="31829"/>
+                  <a:stretch/>
+                </pic:blipFill>
+                <pic:spPr bwMode="auto">
+                  <a:xfrm>
+                    <a:off x="0" y="0"/>
+                    <a:ext cx="3927600" cy="417600"/>
+                  </a:xfrm>
+                  <a:prstGeom prst="rect">
+                    <a:avLst/>
+                  </a:prstGeom>
+                  <a:noFill/>
+                  <a:ln>
+                    <a:noFill/>
+                  </a:ln>
+                  <a:extLst>
+                    <a:ext uri="{53640926-AAD7-44D8-BBD7-CCE9431645EC}">
+                      <a14:shadowObscured xmlns:a14="http://schemas.microsoft.com/office/drawing/2010/main"/>
+                    </a:ext>
+                  </a:extLst>
+                </pic:spPr>
+              </pic:pic>
+            </a:graphicData>
+          </a:graphic>
+          <wp14:sizeRelH relativeFrom="margin">
+            <wp14:pctWidth>0</wp14:pctWidth>
+          </wp14:sizeRelH>
+          <wp14:sizeRelV relativeFrom="margin">
+            <wp14:pctHeight>0</wp14:pctHeight>
+          </wp14:sizeRelV>
+        </wp:anchor>
+      </w:drawing>
+    </w:r>
     <w:r>
       <w:rPr>
         <w:b/>
@@ -1124,7 +1127,7 @@
           <wp:extent cx="5760720" cy="418465"/>
           <wp:effectExtent l="0" t="0" r="0" b="635"/>
           <wp:wrapNone/>
-          <wp:docPr id="34" name="Grafik 34"/>
+          <wp:docPr id="15" name="Grafik 34"/>
           <wp:cNvGraphicFramePr>
             <a:graphicFrameLocks xmlns:a="http://schemas.openxmlformats.org/drawingml/2006/main" noChangeAspect="1"/>
           </wp:cNvGraphicFramePr>
@@ -1169,8 +1172,6 @@
         </wp:anchor>
       </w:drawing>
     </w:r>
-    <w:proofErr w:type="spellStart"/>
-    <w:proofErr w:type="gramStart"/>
     <w:r>
       <w:rPr>
         <w:b/>
@@ -1180,10 +1181,8 @@
         <w:szCs w:val="28"/>
         <w:lang w:val="de-DE"/>
       </w:rPr>
-      <w:t>eni.wien</w:t>
+      <w:t>eine neue initiative</w:t>
     </w:r>
-    <w:proofErr w:type="spellEnd"/>
-    <w:proofErr w:type="gramEnd"/>
     <w:r>
       <w:rPr>
         <w:b/>
@@ -1195,18 +1194,26 @@
       </w:rPr>
       <w:br/>
     </w:r>
-    <w:hyperlink r:id="rId2" w:history="1">
-      <w:r>
-        <w:rPr>
-          <w:rStyle w:val="Hyperlink"/>
-          <w:color w:val="7F7F7F" w:themeColor="text1" w:themeTint="80"/>
-          <w:sz w:val="18"/>
-          <w:szCs w:val="18"/>
-          <w:lang w:val="de-DE"/>
-        </w:rPr>
-        <w:t>kanzlei@eni.wien</w:t>
-      </w:r>
-    </w:hyperlink>
+    <w:r>
+      <w:rPr>
+        <w:color w:val="7F7F7F" w:themeColor="text1" w:themeTint="80"/>
+        <w:sz w:val="18"/>
+        <w:szCs w:val="18"/>
+        <w:lang w:val="de-DE"/>
+      </w:rPr>
+      <w:t xml:space="preserve">www.eni.wien | </w:t>
+    </w:r>
+    <w:proofErr w:type="spellStart"/>
+    <w:r>
+      <w:rPr>
+        <w:color w:val="7F7F7F" w:themeColor="text1" w:themeTint="80"/>
+        <w:sz w:val="18"/>
+        <w:szCs w:val="18"/>
+        <w:lang w:val="de-DE"/>
+      </w:rPr>
+      <w:t>kanzlei@eni.wien</w:t>
+    </w:r>
+    <w:proofErr w:type="spellEnd"/>
     <w:r>
       <w:rPr>
         <w:color w:val="7F7F7F" w:themeColor="text1" w:themeTint="80"/>
@@ -1223,7 +1230,7 @@
         <w:szCs w:val="18"/>
         <w:lang w:val="de-DE"/>
       </w:rPr>
-      <w:t xml:space="preserve"> 01/61 63 400 od. +43 664 886 32 680 |</w:t>
+      <w:t xml:space="preserve"> +43 664 886 32 680 |</w:t>
     </w:r>
     <w:r>
       <w:rPr>
@@ -1653,7 +1660,7 @@
     <w:lsdException w:name="Unresolved Mention" w:semiHidden="1" w:unhideWhenUsed="1"/>
     <w:lsdException w:name="Smart Link" w:semiHidden="1" w:unhideWhenUsed="1"/>
   </w:latentStyles>
-  <w:style w:type="paragraph" w:default="1" w:styleId="Standard">
+  <w:style w:type="paragraph" w:default="1" w:styleId="Normal">
     <w:name w:val="Normal"/>
     <w:qFormat/>
     <w:rsid w:val="00CE3226"/>
@@ -1661,13 +1668,12 @@
       <w:rFonts w:ascii="Source Sans Pro" w:hAnsi="Source Sans Pro"/>
     </w:rPr>
   </w:style>
-  <w:style w:type="character" w:default="1" w:styleId="Absatz-Standardschriftart">
+  <w:style w:type="character" w:default="1" w:styleId="DefaultParagraphFont">
     <w:name w:val="Default Paragraph Font"/>
     <w:uiPriority w:val="1"/>
-    <w:semiHidden/>
     <w:unhideWhenUsed/>
   </w:style>
-  <w:style w:type="table" w:default="1" w:styleId="NormaleTabelle">
+  <w:style w:type="table" w:default="1" w:styleId="TableNormal">
     <w:name w:val="Normal Table"/>
     <w:uiPriority w:val="99"/>
     <w:semiHidden/>
@@ -1682,16 +1688,16 @@
       </w:tblCellMar>
     </w:tblPr>
   </w:style>
-  <w:style w:type="numbering" w:default="1" w:styleId="KeineListe">
+  <w:style w:type="numbering" w:default="1" w:styleId="NoList">
     <w:name w:val="No List"/>
     <w:uiPriority w:val="99"/>
     <w:semiHidden/>
     <w:unhideWhenUsed/>
   </w:style>
-  <w:style w:type="paragraph" w:styleId="Kopfzeile">
+  <w:style w:type="paragraph" w:styleId="Header">
     <w:name w:val="header"/>
-    <w:basedOn w:val="Standard"/>
-    <w:link w:val="KopfzeileZchn"/>
+    <w:basedOn w:val="Normal"/>
+    <w:link w:val="HeaderChar"/>
     <w:uiPriority w:val="99"/>
     <w:unhideWhenUsed/>
     <w:rsid w:val="00174106"/>
@@ -1703,17 +1709,17 @@
       <w:spacing w:after="0" w:line="240" w:lineRule="auto"/>
     </w:pPr>
   </w:style>
-  <w:style w:type="character" w:customStyle="1" w:styleId="KopfzeileZchn">
-    <w:name w:val="Kopfzeile Zchn"/>
-    <w:basedOn w:val="Absatz-Standardschriftart"/>
-    <w:link w:val="Kopfzeile"/>
+  <w:style w:type="character" w:customStyle="1" w:styleId="HeaderChar">
+    <w:name w:val="Header Char"/>
+    <w:basedOn w:val="DefaultParagraphFont"/>
+    <w:link w:val="Header"/>
     <w:uiPriority w:val="99"/>
     <w:rsid w:val="00174106"/>
   </w:style>
-  <w:style w:type="paragraph" w:styleId="Fuzeile">
+  <w:style w:type="paragraph" w:styleId="Footer">
     <w:name w:val="footer"/>
-    <w:basedOn w:val="Standard"/>
-    <w:link w:val="FuzeileZchn"/>
+    <w:basedOn w:val="Normal"/>
+    <w:link w:val="FooterChar"/>
     <w:uiPriority w:val="99"/>
     <w:unhideWhenUsed/>
     <w:rsid w:val="00174106"/>
@@ -1725,16 +1731,16 @@
       <w:spacing w:after="0" w:line="240" w:lineRule="auto"/>
     </w:pPr>
   </w:style>
-  <w:style w:type="character" w:customStyle="1" w:styleId="FuzeileZchn">
-    <w:name w:val="Fußzeile Zchn"/>
-    <w:basedOn w:val="Absatz-Standardschriftart"/>
-    <w:link w:val="Fuzeile"/>
+  <w:style w:type="character" w:customStyle="1" w:styleId="FooterChar">
+    <w:name w:val="Footer Char"/>
+    <w:basedOn w:val="DefaultParagraphFont"/>
+    <w:link w:val="Footer"/>
     <w:uiPriority w:val="99"/>
     <w:rsid w:val="00174106"/>
   </w:style>
   <w:style w:type="character" w:styleId="Hyperlink">
     <w:name w:val="Hyperlink"/>
-    <w:basedOn w:val="Absatz-Standardschriftart"/>
+    <w:basedOn w:val="DefaultParagraphFont"/>
     <w:uiPriority w:val="99"/>
     <w:unhideWhenUsed/>
     <w:rsid w:val="00174106"/>
@@ -1743,9 +1749,9 @@
       <w:u w:val="single"/>
     </w:rPr>
   </w:style>
-  <w:style w:type="character" w:styleId="NichtaufgelsteErwhnung">
+  <w:style w:type="character" w:styleId="UnresolvedMention">
     <w:name w:val="Unresolved Mention"/>
-    <w:basedOn w:val="Absatz-Standardschriftart"/>
+    <w:basedOn w:val="DefaultParagraphFont"/>
     <w:uiPriority w:val="99"/>
     <w:semiHidden/>
     <w:unhideWhenUsed/>
@@ -1755,9 +1761,9 @@
       <w:shd w:val="clear" w:color="auto" w:fill="E1DFDD"/>
     </w:rPr>
   </w:style>
-  <w:style w:type="table" w:styleId="Tabellenraster">
+  <w:style w:type="table" w:styleId="TableGrid">
     <w:name w:val="Table Grid"/>
-    <w:basedOn w:val="NormaleTabelle"/>
+    <w:basedOn w:val="TableNormal"/>
     <w:uiPriority w:val="39"/>
     <w:rsid w:val="0034217F"/>
     <w:pPr>
@@ -1774,11 +1780,11 @@
       </w:tblBorders>
     </w:tblPr>
   </w:style>
-  <w:style w:type="paragraph" w:styleId="Titel">
+  <w:style w:type="paragraph" w:styleId="Title">
     <w:name w:val="Title"/>
-    <w:basedOn w:val="Standard"/>
-    <w:next w:val="Standard"/>
-    <w:link w:val="TitelZchn"/>
+    <w:basedOn w:val="Normal"/>
+    <w:next w:val="Normal"/>
+    <w:link w:val="TitleChar"/>
     <w:uiPriority w:val="10"/>
     <w:qFormat/>
     <w:rsid w:val="00B6629A"/>
@@ -1789,32 +1795,32 @@
       <w:spacing w:before="480" w:after="0"/>
     </w:pPr>
     <w:rPr>
-      <w:rFonts w:ascii="Source Sans Pro Semibold" w:hAnsi="Source Sans Pro Semibold"/>
+      <w:rFonts w:ascii="Source Sans Pro SemiBold" w:hAnsi="Source Sans Pro SemiBold"/>
       <w:b/>
       <w:bCs/>
       <w:sz w:val="56"/>
       <w:szCs w:val="56"/>
     </w:rPr>
   </w:style>
-  <w:style w:type="character" w:customStyle="1" w:styleId="TitelZchn">
-    <w:name w:val="Titel Zchn"/>
-    <w:basedOn w:val="Absatz-Standardschriftart"/>
-    <w:link w:val="Titel"/>
+  <w:style w:type="character" w:customStyle="1" w:styleId="TitleChar">
+    <w:name w:val="Title Char"/>
+    <w:basedOn w:val="DefaultParagraphFont"/>
+    <w:link w:val="Title"/>
     <w:uiPriority w:val="10"/>
     <w:rsid w:val="00B6629A"/>
     <w:rPr>
-      <w:rFonts w:ascii="Source Sans Pro Semibold" w:hAnsi="Source Sans Pro Semibold"/>
+      <w:rFonts w:ascii="Source Sans Pro SemiBold" w:hAnsi="Source Sans Pro SemiBold"/>
       <w:b/>
       <w:bCs/>
       <w:sz w:val="56"/>
       <w:szCs w:val="56"/>
     </w:rPr>
   </w:style>
-  <w:style w:type="paragraph" w:styleId="Untertitel">
+  <w:style w:type="paragraph" w:styleId="Subtitle">
     <w:name w:val="Subtitle"/>
-    <w:basedOn w:val="Standard"/>
-    <w:next w:val="Standard"/>
-    <w:link w:val="UntertitelZchn"/>
+    <w:basedOn w:val="Normal"/>
+    <w:next w:val="Normal"/>
+    <w:link w:val="SubtitleChar"/>
     <w:uiPriority w:val="11"/>
     <w:qFormat/>
     <w:rsid w:val="00B6629A"/>
@@ -1831,10 +1837,10 @@
       <w:szCs w:val="24"/>
     </w:rPr>
   </w:style>
-  <w:style w:type="character" w:customStyle="1" w:styleId="UntertitelZchn">
-    <w:name w:val="Untertitel Zchn"/>
-    <w:basedOn w:val="Absatz-Standardschriftart"/>
-    <w:link w:val="Untertitel"/>
+  <w:style w:type="character" w:customStyle="1" w:styleId="SubtitleChar">
+    <w:name w:val="Subtitle Char"/>
+    <w:basedOn w:val="DefaultParagraphFont"/>
+    <w:link w:val="Subtitle"/>
     <w:uiPriority w:val="11"/>
     <w:rsid w:val="00B6629A"/>
     <w:rPr>

</xml_diff>

<commit_message>
feat: add emmaus navigation
</commit_message>
<xml_diff>
--- a/public/eni.docx
+++ b/public/eni.docx
@@ -1,10 +1,10 @@
 
 <file path=word/document.xml><?xml version="1.0" encoding="utf-8"?>
-<w:document xmlns:wpc="http://schemas.microsoft.com/office/word/2010/wordprocessingCanvas" xmlns:cx="http://schemas.microsoft.com/office/drawing/2014/chartex" xmlns:cx1="http://schemas.microsoft.com/office/drawing/2015/9/8/chartex" xmlns:cx2="http://schemas.microsoft.com/office/drawing/2015/10/21/chartex" xmlns:cx3="http://schemas.microsoft.com/office/drawing/2016/5/9/chartex" xmlns:cx4="http://schemas.microsoft.com/office/drawing/2016/5/10/chartex" xmlns:cx5="http://schemas.microsoft.com/office/drawing/2016/5/11/chartex" xmlns:cx6="http://schemas.microsoft.com/office/drawing/2016/5/12/chartex" xmlns:cx7="http://schemas.microsoft.com/office/drawing/2016/5/13/chartex" xmlns:cx8="http://schemas.microsoft.com/office/drawing/2016/5/14/chartex" xmlns:mc="http://schemas.openxmlformats.org/markup-compatibility/2006" xmlns:aink="http://schemas.microsoft.com/office/drawing/2016/ink" xmlns:am3d="http://schemas.microsoft.com/office/drawing/2017/model3d" xmlns:o="urn:schemas-microsoft-com:office:office" xmlns:r="http://schemas.openxmlformats.org/officeDocument/2006/relationships" xmlns:m="http://schemas.openxmlformats.org/officeDocument/2006/math" xmlns:v="urn:schemas-microsoft-com:vml" xmlns:wp14="http://schemas.microsoft.com/office/word/2010/wordprocessingDrawing" xmlns:wp="http://schemas.openxmlformats.org/drawingml/2006/wordprocessingDrawing" xmlns:w10="urn:schemas-microsoft-com:office:word" xmlns:w="http://schemas.openxmlformats.org/wordprocessingml/2006/main" xmlns:w14="http://schemas.microsoft.com/office/word/2010/wordml" xmlns:w15="http://schemas.microsoft.com/office/word/2012/wordml" xmlns:w16cex="http://schemas.microsoft.com/office/word/2018/wordml/cex" xmlns:w16cid="http://schemas.microsoft.com/office/word/2016/wordml/cid" xmlns:w16="http://schemas.microsoft.com/office/word/2018/wordml" xmlns:w16sdtdh="http://schemas.microsoft.com/office/word/2020/wordml/sdtdatahash" xmlns:w16se="http://schemas.microsoft.com/office/word/2015/wordml/symex" xmlns:wpg="http://schemas.microsoft.com/office/word/2010/wordprocessingGroup" xmlns:wpi="http://schemas.microsoft.com/office/word/2010/wordprocessingInk" xmlns:wne="http://schemas.microsoft.com/office/word/2006/wordml" xmlns:wps="http://schemas.microsoft.com/office/word/2010/wordprocessingShape" mc:Ignorable="w14 w15 w16se w16cid w16 w16cex w16sdtdh wp14">
+<w:document xmlns:wpc="http://schemas.microsoft.com/office/word/2010/wordprocessingCanvas" xmlns:cx="http://schemas.microsoft.com/office/drawing/2014/chartex" xmlns:cx1="http://schemas.microsoft.com/office/drawing/2015/9/8/chartex" xmlns:cx2="http://schemas.microsoft.com/office/drawing/2015/10/21/chartex" xmlns:cx3="http://schemas.microsoft.com/office/drawing/2016/5/9/chartex" xmlns:cx4="http://schemas.microsoft.com/office/drawing/2016/5/10/chartex" xmlns:cx5="http://schemas.microsoft.com/office/drawing/2016/5/11/chartex" xmlns:cx6="http://schemas.microsoft.com/office/drawing/2016/5/12/chartex" xmlns:cx7="http://schemas.microsoft.com/office/drawing/2016/5/13/chartex" xmlns:cx8="http://schemas.microsoft.com/office/drawing/2016/5/14/chartex" xmlns:mc="http://schemas.openxmlformats.org/markup-compatibility/2006" xmlns:aink="http://schemas.microsoft.com/office/drawing/2016/ink" xmlns:am3d="http://schemas.microsoft.com/office/drawing/2017/model3d" xmlns:o="urn:schemas-microsoft-com:office:office" xmlns:oel="http://schemas.microsoft.com/office/2019/extlst" xmlns:r="http://schemas.openxmlformats.org/officeDocument/2006/relationships" xmlns:m="http://schemas.openxmlformats.org/officeDocument/2006/math" xmlns:v="urn:schemas-microsoft-com:vml" xmlns:wp14="http://schemas.microsoft.com/office/word/2010/wordprocessingDrawing" xmlns:wp="http://schemas.openxmlformats.org/drawingml/2006/wordprocessingDrawing" xmlns:w10="urn:schemas-microsoft-com:office:word" xmlns:w="http://schemas.openxmlformats.org/wordprocessingml/2006/main" xmlns:w14="http://schemas.microsoft.com/office/word/2010/wordml" xmlns:w15="http://schemas.microsoft.com/office/word/2012/wordml" xmlns:w16cex="http://schemas.microsoft.com/office/word/2018/wordml/cex" xmlns:w16cid="http://schemas.microsoft.com/office/word/2016/wordml/cid" xmlns:w16="http://schemas.microsoft.com/office/word/2018/wordml" xmlns:w16sdtdh="http://schemas.microsoft.com/office/word/2020/wordml/sdtdatahash" xmlns:w16se="http://schemas.microsoft.com/office/word/2015/wordml/symex" xmlns:wpg="http://schemas.microsoft.com/office/word/2010/wordprocessingGroup" xmlns:wpi="http://schemas.microsoft.com/office/word/2010/wordprocessingInk" xmlns:wne="http://schemas.microsoft.com/office/word/2006/wordml" xmlns:wps="http://schemas.microsoft.com/office/word/2010/wordprocessingShape" mc:Ignorable="w14 w15 w16se w16cid w16 w16cex w16sdtdh wp14">
   <w:body>
     <w:p>
       <w:pPr>
-        <w:spacing w:before="360" w:after="360"/>
+        <w:spacing w:before="120" w:after="120"/>
         <w:jc w:val="center"/>
         <w:rPr>
           <w:b/>
@@ -64,7 +64,7 @@
             <w:pPr>
               <w:spacing w:before="120" w:after="120"/>
               <w:rPr>
-                <w:rFonts w:ascii="Source Sans Pro Semibold" w:hAnsi="Source Sans Pro Semibold"/>
+                <w:rFonts w:ascii="Source Sans Pro SemiBold" w:hAnsi="Source Sans Pro SemiBold"/>
                 <w:i/>
                 <w:iCs/>
               </w:rPr>
@@ -141,7 +141,7 @@
             </w:r>
             <w:r>
               <w:rPr>
-                <w:rFonts w:ascii="Source Sans Pro Semibold" w:hAnsi="Source Sans Pro Semibold"/>
+                <w:rFonts w:ascii="Source Sans Pro SemiBold" w:hAnsi="Source Sans Pro SemiBold"/>
                 <w:i/>
                 <w:iCs/>
               </w:rPr>
@@ -149,7 +149,7 @@
             </w:r>
             <w:r>
               <w:rPr>
-                <w:rFonts w:ascii="Source Sans Pro Semibold" w:hAnsi="Source Sans Pro Semibold"/>
+                <w:rFonts w:ascii="Source Sans Pro SemiBold" w:hAnsi="Source Sans Pro SemiBold"/>
                 <w:i/>
                 <w:iCs/>
               </w:rPr>
@@ -173,14 +173,14 @@
             <w:pPr>
               <w:spacing w:before="120" w:after="120"/>
               <w:rPr>
-                <w:rFonts w:ascii="Source Sans Pro Semibold" w:hAnsi="Source Sans Pro Semibold"/>
+                <w:rFonts w:ascii="Source Sans Pro SemiBold" w:hAnsi="Source Sans Pro SemiBold"/>
                 <w:i/>
                 <w:iCs/>
               </w:rPr>
             </w:pPr>
             <w:r>
               <w:rPr>
-                <w:rFonts w:ascii="Source Sans Pro Semibold" w:hAnsi="Source Sans Pro Semibold"/>
+                <w:rFonts w:ascii="Source Sans Pro SemiBold" w:hAnsi="Source Sans Pro SemiBold"/>
                 <w:b/>
                 <w:bCs/>
                 <w:i/>
@@ -252,7 +252,7 @@
             </w:r>
             <w:r>
               <w:rPr>
-                <w:rFonts w:ascii="Source Sans Pro Semibold" w:hAnsi="Source Sans Pro Semibold"/>
+                <w:rFonts w:ascii="Source Sans Pro SemiBold" w:hAnsi="Source Sans Pro SemiBold"/>
                 <w:i/>
                 <w:iCs/>
               </w:rPr>
@@ -260,7 +260,7 @@
             </w:r>
             <w:r>
               <w:rPr>
-                <w:rFonts w:ascii="Source Sans Pro Semibold" w:hAnsi="Source Sans Pro Semibold"/>
+                <w:rFonts w:ascii="Source Sans Pro SemiBold" w:hAnsi="Source Sans Pro SemiBold"/>
                 <w:i/>
                 <w:iCs/>
               </w:rPr>
@@ -284,14 +284,14 @@
             <w:pPr>
               <w:spacing w:before="120" w:after="120"/>
               <w:rPr>
-                <w:rFonts w:ascii="Source Sans Pro Semibold" w:hAnsi="Source Sans Pro Semibold"/>
+                <w:rFonts w:ascii="Source Sans Pro SemiBold" w:hAnsi="Source Sans Pro SemiBold"/>
                 <w:i/>
                 <w:iCs/>
               </w:rPr>
             </w:pPr>
             <w:r>
               <w:rPr>
-                <w:rFonts w:ascii="Source Sans Pro Semibold" w:hAnsi="Source Sans Pro Semibold"/>
+                <w:rFonts w:ascii="Source Sans Pro SemiBold" w:hAnsi="Source Sans Pro SemiBold"/>
                 <w:b/>
                 <w:bCs/>
                 <w:i/>
@@ -363,7 +363,7 @@
             </w:r>
             <w:r>
               <w:rPr>
-                <w:rFonts w:ascii="Source Sans Pro Semibold" w:hAnsi="Source Sans Pro Semibold"/>
+                <w:rFonts w:ascii="Source Sans Pro SemiBold" w:hAnsi="Source Sans Pro SemiBold"/>
                 <w:i/>
                 <w:iCs/>
               </w:rPr>
@@ -371,7 +371,7 @@
             </w:r>
             <w:r>
               <w:rPr>
-                <w:rFonts w:ascii="Source Sans Pro Semibold" w:hAnsi="Source Sans Pro Semibold"/>
+                <w:rFonts w:ascii="Source Sans Pro SemiBold" w:hAnsi="Source Sans Pro SemiBold"/>
                 <w:i/>
                 <w:iCs/>
               </w:rPr>
@@ -379,7 +379,7 @@
             </w:r>
             <w:r>
               <w:rPr>
-                <w:rFonts w:ascii="Source Sans Pro Semibold" w:hAnsi="Source Sans Pro Semibold"/>
+                <w:rFonts w:ascii="Source Sans Pro SemiBold" w:hAnsi="Source Sans Pro SemiBold"/>
                 <w:i/>
                 <w:iCs/>
               </w:rPr>
@@ -485,31 +485,23 @@
             </w:tcMar>
           </w:tcPr>
           <w:p>
+            <w:pPr>
+              <w:rPr>
+                <w:rFonts w:ascii="Source Sans Pro SemiBold" w:hAnsi="Source Sans Pro SemiBold"/>
+              </w:rPr>
+            </w:pPr>
             <w:r>
               <w:rPr>
+                <w:rFonts w:ascii="Source Sans Pro SemiBold" w:hAnsi="Source Sans Pro SemiBold"/>
                 <w:sz w:val="20"/>
                 <w:szCs w:val="20"/>
               </w:rPr>
-              <w:t>{#</w:t>
-            </w:r>
-            <w:proofErr w:type="gramStart"/>
-            <w:r>
-              <w:rPr>
-                <w:sz w:val="20"/>
-                <w:szCs w:val="20"/>
-              </w:rPr>
-              <w:t>event}{</w:t>
-            </w:r>
-            <w:proofErr w:type="gramEnd"/>
-            <w:r>
-              <w:rPr>
-                <w:sz w:val="20"/>
-                <w:szCs w:val="20"/>
-              </w:rPr>
-              <w:t>date}</w:t>
+              <w:t>{#event}{date}</w:t>
             </w:r>
             <w:r>
               <w:rPr>
+                <w:rFonts w:ascii="Source Sans Pro SemiBold" w:hAnsi="Source Sans Pro SemiBold"/>
+                <w:color w:val="FF0000"/>
                 <w:sz w:val="20"/>
                 <w:szCs w:val="20"/>
                 <w:u w:val="single"/>
@@ -548,13 +540,13 @@
               <w:tblLook w:val="04A0" w:firstRow="1" w:lastRow="0" w:firstColumn="1" w:lastColumn="0" w:noHBand="0" w:noVBand="1"/>
             </w:tblPr>
             <w:tblGrid>
-              <w:gridCol w:w="587"/>
-              <w:gridCol w:w="2201"/>
+              <w:gridCol w:w="633"/>
+              <w:gridCol w:w="2155"/>
             </w:tblGrid>
             <w:tr>
               <w:tc>
                 <w:tcPr>
-                  <w:tcW w:w="567" w:type="dxa"/>
+                  <w:tcW w:w="624" w:type="dxa"/>
                   <w:tcMar>
                     <w:left w:w="113" w:type="dxa"/>
                     <w:right w:w="0" w:type="dxa"/>
@@ -563,28 +555,41 @@
                 <w:p>
                   <w:pPr>
                     <w:rPr>
+                      <w:rFonts w:ascii="Source Sans Pro SemiBold" w:hAnsi="Source Sans Pro SemiBold"/>
                       <w:sz w:val="20"/>
                       <w:szCs w:val="20"/>
                     </w:rPr>
                   </w:pPr>
                   <w:r>
                     <w:rPr>
-                      <w:sz w:val="20"/>
-                      <w:szCs w:val="20"/>
-                    </w:rPr>
-                    <w:t>{#</w:t>
+                      <w:rFonts w:ascii="Source Sans Pro SemiBold" w:hAnsi="Source Sans Pro SemiBold"/>
+                      <w:sz w:val="20"/>
+                      <w:szCs w:val="20"/>
+                    </w:rPr>
+                    <w:t>{#emmaus}{time}</w:t>
                   </w:r>
-                  <w:proofErr w:type="gramStart"/>
                   <w:r>
                     <w:rPr>
-                      <w:sz w:val="20"/>
-                      <w:szCs w:val="20"/>
-                    </w:rPr>
-                    <w:t>emmaus}{</w:t>
+                      <w:rFonts w:ascii="Source Sans Pro Bold" w:hAnsi="Source Sans Pro Bold"/>
+                      <w:color w:val="2A6266"/>
+                      <w:sz w:val="20"/>
+                      <w:szCs w:val="20"/>
+                    </w:rPr>
+                    <w:t>{</w:t>
                   </w:r>
-                  <w:proofErr w:type="gramEnd"/>
                   <w:r>
                     <w:rPr>
+                      <w:rFonts w:ascii="Source Sans Pro Bold" w:hAnsi="Source Sans Pro Bold"/>
+                      <w:color w:val="2A6266"/>
+                      <w:sz w:val="20"/>
+                      <w:szCs w:val="20"/>
+                    </w:rPr>
+                    <w:t>special</w:t>
+                  </w:r>
+                  <w:r>
+                    <w:rPr>
+                      <w:rFonts w:ascii="Source Sans Pro Bold" w:hAnsi="Source Sans Pro Bold"/>
+                      <w:color w:val="2A6266"/>
                       <w:sz w:val="20"/>
                       <w:szCs w:val="20"/>
                     </w:rPr>
@@ -603,12 +608,14 @@
                 <w:p>
                   <w:pPr>
                     <w:rPr>
+                      <w:rFonts w:ascii="Source Sans Pro SemiBold" w:hAnsi="Source Sans Pro SemiBold"/>
                       <w:sz w:val="20"/>
                       <w:szCs w:val="20"/>
                     </w:rPr>
                   </w:pPr>
                   <w:r>
                     <w:rPr>
+                      <w:rFonts w:ascii="Source Sans Pro SemiBold" w:hAnsi="Source Sans Pro SemiBold"/>
                       <w:sz w:val="20"/>
                       <w:szCs w:val="20"/>
                     </w:rPr>
@@ -616,49 +623,46 @@
                   </w:r>
                   <w:r>
                     <w:rPr>
+                      <w:rFonts w:ascii="Source Sans Pro Bold" w:hAnsi="Source Sans Pro Bold"/>
+                      <w:color w:val="2A6266"/>
+                      <w:sz w:val="20"/>
+                      <w:szCs w:val="20"/>
+                    </w:rPr>
+                    <w:t>{</w:t>
+                  </w:r>
+                  <w:r>
+                    <w:rPr>
+                      <w:rFonts w:ascii="Source Sans Pro Bold" w:hAnsi="Source Sans Pro Bold"/>
+                      <w:color w:val="2A6266"/>
+                      <w:sz w:val="20"/>
+                      <w:szCs w:val="20"/>
+                    </w:rPr>
+                    <w:t>special</w:t>
+                  </w:r>
+                  <w:r>
+                    <w:rPr>
+                      <w:rFonts w:ascii="Source Sans Pro Bold" w:hAnsi="Source Sans Pro Bold"/>
+                      <w:color w:val="2A6266"/>
+                      <w:sz w:val="20"/>
+                      <w:szCs w:val="20"/>
+                    </w:rPr>
+                    <w:t>title}</w:t>
+                  </w:r>
+                  <w:r>
+                    <w:rPr>
+                      <w:rFonts w:ascii="Source Sans Pro SemiBold" w:hAnsi="Source Sans Pro SemiBold"/>
                       <w:sz w:val="16"/>
                       <w:szCs w:val="16"/>
                     </w:rPr>
-                    <w:t>{</w:t>
-                  </w:r>
-                  <w:proofErr w:type="spellStart"/>
-                  <w:r>
-                    <w:rPr>
-                      <w:sz w:val="16"/>
-                      <w:szCs w:val="16"/>
-                    </w:rPr>
-                    <w:t>description</w:t>
-                  </w:r>
-                  <w:proofErr w:type="spellEnd"/>
-                  <w:r>
-                    <w:rPr>
-                      <w:sz w:val="16"/>
-                      <w:szCs w:val="16"/>
-                    </w:rPr>
-                    <w:t>}</w:t>
+                    <w:t>{description}</w:t>
                   </w:r>
                   <w:r>
                     <w:rPr>
-                      <w:sz w:val="20"/>
-                      <w:szCs w:val="20"/>
-                    </w:rPr>
-                    <w:t>{/</w:t>
-                  </w:r>
-                  <w:proofErr w:type="spellStart"/>
-                  <w:r>
-                    <w:rPr>
-                      <w:sz w:val="20"/>
-                      <w:szCs w:val="20"/>
-                    </w:rPr>
-                    <w:t>emmaus</w:t>
-                  </w:r>
-                  <w:proofErr w:type="spellEnd"/>
-                  <w:r>
-                    <w:rPr>
-                      <w:sz w:val="20"/>
-                      <w:szCs w:val="20"/>
-                    </w:rPr>
-                    <w:t>}</w:t>
+                      <w:rFonts w:ascii="Source Sans Pro SemiBold" w:hAnsi="Source Sans Pro SemiBold"/>
+                      <w:sz w:val="20"/>
+                      <w:szCs w:val="20"/>
+                    </w:rPr>
+                    <w:t>{/emmaus}</w:t>
                   </w:r>
                 </w:p>
               </w:tc>
@@ -667,6 +671,7 @@
           <w:p>
             <w:pPr>
               <w:rPr>
+                <w:rFonts w:ascii="Source Sans Pro SemiBold" w:hAnsi="Source Sans Pro SemiBold"/>
                 <w:sz w:val="20"/>
                 <w:szCs w:val="20"/>
               </w:rPr>
@@ -703,41 +708,40 @@
               <w:tblLook w:val="04A0" w:firstRow="1" w:lastRow="0" w:firstColumn="1" w:lastColumn="0" w:noHBand="0" w:noVBand="1"/>
             </w:tblPr>
             <w:tblGrid>
-              <w:gridCol w:w="567"/>
-              <w:gridCol w:w="2396"/>
+              <w:gridCol w:w="614"/>
+              <w:gridCol w:w="2349"/>
             </w:tblGrid>
             <w:tr>
               <w:tc>
                 <w:tcPr>
-                  <w:tcW w:w="567" w:type="dxa"/>
+                  <w:tcW w:w="624" w:type="dxa"/>
                   <w:tcMar>
                     <w:left w:w="113" w:type="dxa"/>
                     <w:right w:w="0" w:type="dxa"/>
                   </w:tcMar>
                 </w:tcPr>
                 <w:p>
+                  <w:pPr>
+                    <w:rPr>
+                      <w:rFonts w:ascii="Source Sans Pro SemiBold" w:hAnsi="Source Sans Pro SemiBold"/>
+                    </w:rPr>
+                  </w:pPr>
                   <w:r>
                     <w:rPr>
-                      <w:sz w:val="20"/>
-                      <w:szCs w:val="20"/>
-                    </w:rPr>
-                    <w:t>{#</w:t>
+                      <w:rFonts w:ascii="Source Sans Pro SemiBold" w:hAnsi="Source Sans Pro SemiBold"/>
+                      <w:sz w:val="20"/>
+                      <w:szCs w:val="20"/>
+                    </w:rPr>
+                    <w:t>{#inzersdorf}{time}</w:t>
                   </w:r>
-                  <w:proofErr w:type="gramStart"/>
                   <w:r>
                     <w:rPr>
-                      <w:sz w:val="20"/>
-                      <w:szCs w:val="20"/>
-                    </w:rPr>
-                    <w:t>inzersdorf}{</w:t>
-                  </w:r>
-                  <w:proofErr w:type="gramEnd"/>
-                  <w:r>
-                    <w:rPr>
-                      <w:sz w:val="20"/>
-                      <w:szCs w:val="20"/>
-                    </w:rPr>
-                    <w:t>time}</w:t>
+                      <w:rFonts w:ascii="Source Sans Pro Bold" w:hAnsi="Source Sans Pro Bold"/>
+                      <w:color w:val="139B91"/>
+                      <w:sz w:val="20"/>
+                      <w:szCs w:val="20"/>
+                    </w:rPr>
+                    <w:t>{specialtime}</w:t>
                   </w:r>
                 </w:p>
               </w:tc>
@@ -752,12 +756,14 @@
                 <w:p>
                   <w:pPr>
                     <w:rPr>
+                      <w:rFonts w:ascii="Source Sans Pro SemiBold" w:hAnsi="Source Sans Pro SemiBold"/>
                       <w:sz w:val="20"/>
                       <w:szCs w:val="20"/>
                     </w:rPr>
                   </w:pPr>
                   <w:r>
                     <w:rPr>
+                      <w:rFonts w:ascii="Source Sans Pro SemiBold" w:hAnsi="Source Sans Pro SemiBold"/>
                       <w:sz w:val="20"/>
                       <w:szCs w:val="20"/>
                     </w:rPr>
@@ -765,49 +771,28 @@
                   </w:r>
                   <w:r>
                     <w:rPr>
+                      <w:rFonts w:ascii="Source Sans Pro Bold" w:hAnsi="Source Sans Pro Bold"/>
+                      <w:color w:val="139B91"/>
+                      <w:sz w:val="20"/>
+                      <w:szCs w:val="20"/>
+                    </w:rPr>
+                    <w:t>{specialtitle}</w:t>
+                  </w:r>
+                  <w:r>
+                    <w:rPr>
+                      <w:rFonts w:ascii="Source Sans Pro SemiBold" w:hAnsi="Source Sans Pro SemiBold"/>
                       <w:sz w:val="16"/>
                       <w:szCs w:val="16"/>
                     </w:rPr>
-                    <w:t>{</w:t>
-                  </w:r>
-                  <w:proofErr w:type="spellStart"/>
-                  <w:r>
-                    <w:rPr>
-                      <w:sz w:val="16"/>
-                      <w:szCs w:val="16"/>
-                    </w:rPr>
-                    <w:t>description</w:t>
-                  </w:r>
-                  <w:proofErr w:type="spellEnd"/>
-                  <w:r>
-                    <w:rPr>
-                      <w:sz w:val="16"/>
-                      <w:szCs w:val="16"/>
-                    </w:rPr>
-                    <w:t>}</w:t>
+                    <w:t>{description}</w:t>
                   </w:r>
                   <w:r>
                     <w:rPr>
-                      <w:sz w:val="20"/>
-                      <w:szCs w:val="20"/>
-                    </w:rPr>
-                    <w:t>{/</w:t>
-                  </w:r>
-                  <w:proofErr w:type="spellStart"/>
-                  <w:r>
-                    <w:rPr>
-                      <w:sz w:val="20"/>
-                      <w:szCs w:val="20"/>
-                    </w:rPr>
-                    <w:t>inzersdorf</w:t>
-                  </w:r>
-                  <w:proofErr w:type="spellEnd"/>
-                  <w:r>
-                    <w:rPr>
-                      <w:sz w:val="20"/>
-                      <w:szCs w:val="20"/>
-                    </w:rPr>
-                    <w:t>}</w:t>
+                      <w:rFonts w:ascii="Source Sans Pro SemiBold" w:hAnsi="Source Sans Pro SemiBold"/>
+                      <w:sz w:val="20"/>
+                      <w:szCs w:val="20"/>
+                    </w:rPr>
+                    <w:t>{/inzersdorf}</w:t>
                   </w:r>
                 </w:p>
               </w:tc>
@@ -816,6 +801,7 @@
           <w:p>
             <w:pPr>
               <w:rPr>
+                <w:rFonts w:ascii="Source Sans Pro SemiBold" w:hAnsi="Source Sans Pro SemiBold"/>
                 <w:sz w:val="20"/>
                 <w:szCs w:val="20"/>
               </w:rPr>
@@ -853,13 +839,13 @@
               <w:tblLook w:val="04A0" w:firstRow="1" w:lastRow="0" w:firstColumn="1" w:lastColumn="0" w:noHBand="0" w:noVBand="1"/>
             </w:tblPr>
             <w:tblGrid>
-              <w:gridCol w:w="568"/>
-              <w:gridCol w:w="2129"/>
+              <w:gridCol w:w="614"/>
+              <w:gridCol w:w="2083"/>
             </w:tblGrid>
             <w:tr>
               <w:tc>
                 <w:tcPr>
-                  <w:tcW w:w="567" w:type="dxa"/>
+                  <w:tcW w:w="624" w:type="dxa"/>
                   <w:tcMar>
                     <w:left w:w="113" w:type="dxa"/>
                     <w:right w:w="0" w:type="dxa"/>
@@ -868,32 +854,27 @@
                 <w:p>
                   <w:pPr>
                     <w:rPr>
+                      <w:rFonts w:ascii="Source Sans Pro SemiBold" w:hAnsi="Source Sans Pro SemiBold"/>
                       <w:sz w:val="20"/>
                       <w:szCs w:val="20"/>
                     </w:rPr>
                   </w:pPr>
                   <w:r>
                     <w:rPr>
-                      <w:sz w:val="20"/>
-                      <w:szCs w:val="20"/>
-                    </w:rPr>
-                    <w:t>{#</w:t>
+                      <w:rFonts w:ascii="Source Sans Pro SemiBold" w:hAnsi="Source Sans Pro SemiBold"/>
+                      <w:sz w:val="20"/>
+                      <w:szCs w:val="20"/>
+                    </w:rPr>
+                    <w:t>{#neustift}{time}</w:t>
                   </w:r>
-                  <w:proofErr w:type="gramStart"/>
                   <w:r>
                     <w:rPr>
-                      <w:sz w:val="20"/>
-                      <w:szCs w:val="20"/>
-                    </w:rPr>
-                    <w:t>neustift}{</w:t>
-                  </w:r>
-                  <w:proofErr w:type="gramEnd"/>
-                  <w:r>
-                    <w:rPr>
-                      <w:sz w:val="20"/>
-                      <w:szCs w:val="20"/>
-                    </w:rPr>
-                    <w:t>time}</w:t>
+                      <w:rFonts w:ascii="Source Sans Pro Bold" w:hAnsi="Source Sans Pro Bold"/>
+                      <w:color w:val="F4AC11"/>
+                      <w:sz w:val="20"/>
+                      <w:szCs w:val="20"/>
+                    </w:rPr>
+                    <w:t>{specialtime}</w:t>
                   </w:r>
                 </w:p>
               </w:tc>
@@ -911,12 +892,14 @@
                 <w:p>
                   <w:pPr>
                     <w:rPr>
+                      <w:rFonts w:ascii="Source Sans Pro SemiBold" w:hAnsi="Source Sans Pro SemiBold"/>
                       <w:sz w:val="20"/>
                       <w:szCs w:val="20"/>
                     </w:rPr>
                   </w:pPr>
                   <w:r>
                     <w:rPr>
+                      <w:rFonts w:ascii="Source Sans Pro SemiBold" w:hAnsi="Source Sans Pro SemiBold"/>
                       <w:sz w:val="20"/>
                       <w:szCs w:val="20"/>
                     </w:rPr>
@@ -924,49 +907,28 @@
                   </w:r>
                   <w:r>
                     <w:rPr>
+                      <w:rFonts w:ascii="Source Sans Pro Bold" w:hAnsi="Source Sans Pro Bold"/>
+                      <w:color w:val="F4AC11"/>
+                      <w:sz w:val="20"/>
+                      <w:szCs w:val="20"/>
+                    </w:rPr>
+                    <w:t>{specialtitle}</w:t>
+                  </w:r>
+                  <w:r>
+                    <w:rPr>
+                      <w:rFonts w:ascii="Source Sans Pro SemiBold" w:hAnsi="Source Sans Pro SemiBold"/>
                       <w:sz w:val="16"/>
                       <w:szCs w:val="16"/>
                     </w:rPr>
-                    <w:t>{</w:t>
-                  </w:r>
-                  <w:proofErr w:type="spellStart"/>
-                  <w:r>
-                    <w:rPr>
-                      <w:sz w:val="16"/>
-                      <w:szCs w:val="16"/>
-                    </w:rPr>
-                    <w:t>description</w:t>
-                  </w:r>
-                  <w:proofErr w:type="spellEnd"/>
-                  <w:r>
-                    <w:rPr>
-                      <w:sz w:val="16"/>
-                      <w:szCs w:val="16"/>
-                    </w:rPr>
-                    <w:t>}</w:t>
+                    <w:t>{description}</w:t>
                   </w:r>
                   <w:r>
                     <w:rPr>
-                      <w:sz w:val="20"/>
-                      <w:szCs w:val="20"/>
-                    </w:rPr>
-                    <w:t>{/</w:t>
-                  </w:r>
-                  <w:proofErr w:type="spellStart"/>
-                  <w:r>
-                    <w:rPr>
-                      <w:sz w:val="20"/>
-                      <w:szCs w:val="20"/>
-                    </w:rPr>
-                    <w:t>neustift</w:t>
-                  </w:r>
-                  <w:proofErr w:type="spellEnd"/>
-                  <w:r>
-                    <w:rPr>
-                      <w:sz w:val="20"/>
-                      <w:szCs w:val="20"/>
-                    </w:rPr>
-                    <w:t>}</w:t>
+                      <w:rFonts w:ascii="Source Sans Pro SemiBold" w:hAnsi="Source Sans Pro SemiBold"/>
+                      <w:sz w:val="20"/>
+                      <w:szCs w:val="20"/>
+                    </w:rPr>
+                    <w:t>{/neustift}</w:t>
                   </w:r>
                 </w:p>
               </w:tc>
@@ -975,32 +937,18 @@
           <w:p>
             <w:pPr>
               <w:rPr>
+                <w:rFonts w:ascii="Source Sans Pro SemiBold" w:hAnsi="Source Sans Pro SemiBold"/>
                 <w:sz w:val="20"/>
                 <w:szCs w:val="20"/>
               </w:rPr>
             </w:pPr>
             <w:r>
               <w:rPr>
+                <w:rFonts w:ascii="Source Sans Pro SemiBold" w:hAnsi="Source Sans Pro SemiBold"/>
                 <w:sz w:val="20"/>
                 <w:szCs w:val="20"/>
               </w:rPr>
-              <w:t>{/</w:t>
-            </w:r>
-            <w:proofErr w:type="spellStart"/>
-            <w:r>
-              <w:rPr>
-                <w:sz w:val="20"/>
-                <w:szCs w:val="20"/>
-              </w:rPr>
-              <w:t>event</w:t>
-            </w:r>
-            <w:proofErr w:type="spellEnd"/>
-            <w:r>
-              <w:rPr>
-                <w:sz w:val="20"/>
-                <w:szCs w:val="20"/>
-              </w:rPr>
-              <w:t>}</w:t>
+              <w:t>{/event}</w:t>
             </w:r>
           </w:p>
         </w:tc>
@@ -1040,7 +988,7 @@
 </file>
 
 <file path=word/endnotes.xml><?xml version="1.0" encoding="utf-8"?>
-<w:endnotes xmlns:wpc="http://schemas.microsoft.com/office/word/2010/wordprocessingCanvas" xmlns:cx="http://schemas.microsoft.com/office/drawing/2014/chartex" xmlns:cx1="http://schemas.microsoft.com/office/drawing/2015/9/8/chartex" xmlns:cx2="http://schemas.microsoft.com/office/drawing/2015/10/21/chartex" xmlns:cx3="http://schemas.microsoft.com/office/drawing/2016/5/9/chartex" xmlns:cx4="http://schemas.microsoft.com/office/drawing/2016/5/10/chartex" xmlns:cx5="http://schemas.microsoft.com/office/drawing/2016/5/11/chartex" xmlns:cx6="http://schemas.microsoft.com/office/drawing/2016/5/12/chartex" xmlns:cx7="http://schemas.microsoft.com/office/drawing/2016/5/13/chartex" xmlns:cx8="http://schemas.microsoft.com/office/drawing/2016/5/14/chartex" xmlns:mc="http://schemas.openxmlformats.org/markup-compatibility/2006" xmlns:aink="http://schemas.microsoft.com/office/drawing/2016/ink" xmlns:am3d="http://schemas.microsoft.com/office/drawing/2017/model3d" xmlns:o="urn:schemas-microsoft-com:office:office" xmlns:r="http://schemas.openxmlformats.org/officeDocument/2006/relationships" xmlns:m="http://schemas.openxmlformats.org/officeDocument/2006/math" xmlns:v="urn:schemas-microsoft-com:vml" xmlns:wp14="http://schemas.microsoft.com/office/word/2010/wordprocessingDrawing" xmlns:wp="http://schemas.openxmlformats.org/drawingml/2006/wordprocessingDrawing" xmlns:w10="urn:schemas-microsoft-com:office:word" xmlns:w="http://schemas.openxmlformats.org/wordprocessingml/2006/main" xmlns:w14="http://schemas.microsoft.com/office/word/2010/wordml" xmlns:w15="http://schemas.microsoft.com/office/word/2012/wordml" xmlns:w16cex="http://schemas.microsoft.com/office/word/2018/wordml/cex" xmlns:w16cid="http://schemas.microsoft.com/office/word/2016/wordml/cid" xmlns:w16="http://schemas.microsoft.com/office/word/2018/wordml" xmlns:w16sdtdh="http://schemas.microsoft.com/office/word/2020/wordml/sdtdatahash" xmlns:w16se="http://schemas.microsoft.com/office/word/2015/wordml/symex" xmlns:wpg="http://schemas.microsoft.com/office/word/2010/wordprocessingGroup" xmlns:wpi="http://schemas.microsoft.com/office/word/2010/wordprocessingInk" xmlns:wne="http://schemas.microsoft.com/office/word/2006/wordml" xmlns:wps="http://schemas.microsoft.com/office/word/2010/wordprocessingShape" mc:Ignorable="w14 w15 w16se w16cid w16 w16cex w16sdtdh wp14">
+<w:endnotes xmlns:wpc="http://schemas.microsoft.com/office/word/2010/wordprocessingCanvas" xmlns:cx="http://schemas.microsoft.com/office/drawing/2014/chartex" xmlns:cx1="http://schemas.microsoft.com/office/drawing/2015/9/8/chartex" xmlns:cx2="http://schemas.microsoft.com/office/drawing/2015/10/21/chartex" xmlns:cx3="http://schemas.microsoft.com/office/drawing/2016/5/9/chartex" xmlns:cx4="http://schemas.microsoft.com/office/drawing/2016/5/10/chartex" xmlns:cx5="http://schemas.microsoft.com/office/drawing/2016/5/11/chartex" xmlns:cx6="http://schemas.microsoft.com/office/drawing/2016/5/12/chartex" xmlns:cx7="http://schemas.microsoft.com/office/drawing/2016/5/13/chartex" xmlns:cx8="http://schemas.microsoft.com/office/drawing/2016/5/14/chartex" xmlns:mc="http://schemas.openxmlformats.org/markup-compatibility/2006" xmlns:aink="http://schemas.microsoft.com/office/drawing/2016/ink" xmlns:am3d="http://schemas.microsoft.com/office/drawing/2017/model3d" xmlns:o="urn:schemas-microsoft-com:office:office" xmlns:oel="http://schemas.microsoft.com/office/2019/extlst" xmlns:r="http://schemas.openxmlformats.org/officeDocument/2006/relationships" xmlns:m="http://schemas.openxmlformats.org/officeDocument/2006/math" xmlns:v="urn:schemas-microsoft-com:vml" xmlns:wp14="http://schemas.microsoft.com/office/word/2010/wordprocessingDrawing" xmlns:wp="http://schemas.openxmlformats.org/drawingml/2006/wordprocessingDrawing" xmlns:w10="urn:schemas-microsoft-com:office:word" xmlns:w="http://schemas.openxmlformats.org/wordprocessingml/2006/main" xmlns:w14="http://schemas.microsoft.com/office/word/2010/wordml" xmlns:w15="http://schemas.microsoft.com/office/word/2012/wordml" xmlns:w16cex="http://schemas.microsoft.com/office/word/2018/wordml/cex" xmlns:w16cid="http://schemas.microsoft.com/office/word/2016/wordml/cid" xmlns:w16="http://schemas.microsoft.com/office/word/2018/wordml" xmlns:w16sdtdh="http://schemas.microsoft.com/office/word/2020/wordml/sdtdatahash" xmlns:w16se="http://schemas.microsoft.com/office/word/2015/wordml/symex" xmlns:wpg="http://schemas.microsoft.com/office/word/2010/wordprocessingGroup" xmlns:wpi="http://schemas.microsoft.com/office/word/2010/wordprocessingInk" xmlns:wne="http://schemas.microsoft.com/office/word/2006/wordml" xmlns:wps="http://schemas.microsoft.com/office/word/2010/wordprocessingShape" mc:Ignorable="w14 w15 w16se w16cid w16 w16cex w16sdtdh wp14">
   <w:endnote w:type="separator" w:id="-1">
     <w:p>
       <w:r>
@@ -1059,7 +1007,7 @@
 </file>
 
 <file path=word/footer1.xml><?xml version="1.0" encoding="utf-8"?>
-<w:ftr xmlns:wpc="http://schemas.microsoft.com/office/word/2010/wordprocessingCanvas" xmlns:cx="http://schemas.microsoft.com/office/drawing/2014/chartex" xmlns:cx1="http://schemas.microsoft.com/office/drawing/2015/9/8/chartex" xmlns:cx2="http://schemas.microsoft.com/office/drawing/2015/10/21/chartex" xmlns:cx3="http://schemas.microsoft.com/office/drawing/2016/5/9/chartex" xmlns:cx4="http://schemas.microsoft.com/office/drawing/2016/5/10/chartex" xmlns:cx5="http://schemas.microsoft.com/office/drawing/2016/5/11/chartex" xmlns:cx6="http://schemas.microsoft.com/office/drawing/2016/5/12/chartex" xmlns:cx7="http://schemas.microsoft.com/office/drawing/2016/5/13/chartex" xmlns:cx8="http://schemas.microsoft.com/office/drawing/2016/5/14/chartex" xmlns:mc="http://schemas.openxmlformats.org/markup-compatibility/2006" xmlns:aink="http://schemas.microsoft.com/office/drawing/2016/ink" xmlns:am3d="http://schemas.microsoft.com/office/drawing/2017/model3d" xmlns:o="urn:schemas-microsoft-com:office:office" xmlns:r="http://schemas.openxmlformats.org/officeDocument/2006/relationships" xmlns:m="http://schemas.openxmlformats.org/officeDocument/2006/math" xmlns:v="urn:schemas-microsoft-com:vml" xmlns:wp14="http://schemas.microsoft.com/office/word/2010/wordprocessingDrawing" xmlns:wp="http://schemas.openxmlformats.org/drawingml/2006/wordprocessingDrawing" xmlns:w10="urn:schemas-microsoft-com:office:word" xmlns:w="http://schemas.openxmlformats.org/wordprocessingml/2006/main" xmlns:w14="http://schemas.microsoft.com/office/word/2010/wordml" xmlns:w15="http://schemas.microsoft.com/office/word/2012/wordml" xmlns:w16cex="http://schemas.microsoft.com/office/word/2018/wordml/cex" xmlns:w16cid="http://schemas.microsoft.com/office/word/2016/wordml/cid" xmlns:w16="http://schemas.microsoft.com/office/word/2018/wordml" xmlns:w16sdtdh="http://schemas.microsoft.com/office/word/2020/wordml/sdtdatahash" xmlns:w16se="http://schemas.microsoft.com/office/word/2015/wordml/symex" xmlns:wpg="http://schemas.microsoft.com/office/word/2010/wordprocessingGroup" xmlns:wpi="http://schemas.microsoft.com/office/word/2010/wordprocessingInk" xmlns:wne="http://schemas.microsoft.com/office/word/2006/wordml" xmlns:wps="http://schemas.microsoft.com/office/word/2010/wordprocessingShape" mc:Ignorable="w14 w15 w16se w16cid w16 w16cex w16sdtdh wp14">
+<w:ftr xmlns:wpc="http://schemas.microsoft.com/office/word/2010/wordprocessingCanvas" xmlns:cx="http://schemas.microsoft.com/office/drawing/2014/chartex" xmlns:cx1="http://schemas.microsoft.com/office/drawing/2015/9/8/chartex" xmlns:cx2="http://schemas.microsoft.com/office/drawing/2015/10/21/chartex" xmlns:cx3="http://schemas.microsoft.com/office/drawing/2016/5/9/chartex" xmlns:cx4="http://schemas.microsoft.com/office/drawing/2016/5/10/chartex" xmlns:cx5="http://schemas.microsoft.com/office/drawing/2016/5/11/chartex" xmlns:cx6="http://schemas.microsoft.com/office/drawing/2016/5/12/chartex" xmlns:cx7="http://schemas.microsoft.com/office/drawing/2016/5/13/chartex" xmlns:cx8="http://schemas.microsoft.com/office/drawing/2016/5/14/chartex" xmlns:mc="http://schemas.openxmlformats.org/markup-compatibility/2006" xmlns:aink="http://schemas.microsoft.com/office/drawing/2016/ink" xmlns:am3d="http://schemas.microsoft.com/office/drawing/2017/model3d" xmlns:o="urn:schemas-microsoft-com:office:office" xmlns:oel="http://schemas.microsoft.com/office/2019/extlst" xmlns:r="http://schemas.openxmlformats.org/officeDocument/2006/relationships" xmlns:m="http://schemas.openxmlformats.org/officeDocument/2006/math" xmlns:v="urn:schemas-microsoft-com:vml" xmlns:wp14="http://schemas.microsoft.com/office/word/2010/wordprocessingDrawing" xmlns:wp="http://schemas.openxmlformats.org/drawingml/2006/wordprocessingDrawing" xmlns:w10="urn:schemas-microsoft-com:office:word" xmlns:w="http://schemas.openxmlformats.org/wordprocessingml/2006/main" xmlns:w14="http://schemas.microsoft.com/office/word/2010/wordml" xmlns:w15="http://schemas.microsoft.com/office/word/2012/wordml" xmlns:w16cex="http://schemas.microsoft.com/office/word/2018/wordml/cex" xmlns:w16cid="http://schemas.microsoft.com/office/word/2016/wordml/cid" xmlns:w16="http://schemas.microsoft.com/office/word/2018/wordml" xmlns:w16sdtdh="http://schemas.microsoft.com/office/word/2020/wordml/sdtdatahash" xmlns:w16se="http://schemas.microsoft.com/office/word/2015/wordml/symex" xmlns:wpg="http://schemas.microsoft.com/office/word/2010/wordprocessingGroup" xmlns:wpi="http://schemas.microsoft.com/office/word/2010/wordprocessingInk" xmlns:wne="http://schemas.microsoft.com/office/word/2006/wordml" xmlns:wps="http://schemas.microsoft.com/office/word/2010/wordprocessingShape" mc:Ignorable="w14 w15 w16se w16cid w16 w16cex w16sdtdh wp14">
   <w:p>
     <w:pPr>
       <w:pStyle w:val="Kopfzeile"/>
@@ -1088,7 +1036,6 @@
       </w:rPr>
       <w:br/>
     </w:r>
-    <w:proofErr w:type="spellStart"/>
     <w:r>
       <w:rPr>
         <w:color w:val="7F7F7F" w:themeColor="text1" w:themeTint="80"/>
@@ -1096,44 +1043,14 @@
         <w:szCs w:val="18"/>
         <w:lang w:val="de-DE"/>
       </w:rPr>
-      <w:t>F.d</w:t>
-    </w:r>
-    <w:proofErr w:type="spellEnd"/>
-    <w:r>
-      <w:rPr>
-        <w:color w:val="7F7F7F" w:themeColor="text1" w:themeTint="80"/>
-        <w:sz w:val="18"/>
-        <w:szCs w:val="18"/>
-        <w:lang w:val="de-DE"/>
-      </w:rPr>
-      <w:t xml:space="preserve">. Inhalt verantwortlich: Pfarrer Dr. Zvonko Brezovski, 1230 Wien, </w:t>
-    </w:r>
-    <w:proofErr w:type="spellStart"/>
-    <w:r>
-      <w:rPr>
-        <w:color w:val="7F7F7F" w:themeColor="text1" w:themeTint="80"/>
-        <w:sz w:val="18"/>
-        <w:szCs w:val="18"/>
-        <w:lang w:val="de-DE"/>
-      </w:rPr>
-      <w:t>Draschestraße</w:t>
-    </w:r>
-    <w:proofErr w:type="spellEnd"/>
-    <w:r>
-      <w:rPr>
-        <w:color w:val="7F7F7F" w:themeColor="text1" w:themeTint="80"/>
-        <w:sz w:val="18"/>
-        <w:szCs w:val="18"/>
-        <w:lang w:val="de-DE"/>
-      </w:rPr>
-      <w:t xml:space="preserve"> 105</w:t>
+      <w:t>F.d. Inhalt verantwortlich: Pfarrer Dr. Zvonko Brezovski, 1230 Wien, Draschestraße 105</w:t>
     </w:r>
   </w:p>
 </w:ftr>
 </file>
 
 <file path=word/footnotes.xml><?xml version="1.0" encoding="utf-8"?>
-<w:footnotes xmlns:wpc="http://schemas.microsoft.com/office/word/2010/wordprocessingCanvas" xmlns:cx="http://schemas.microsoft.com/office/drawing/2014/chartex" xmlns:cx1="http://schemas.microsoft.com/office/drawing/2015/9/8/chartex" xmlns:cx2="http://schemas.microsoft.com/office/drawing/2015/10/21/chartex" xmlns:cx3="http://schemas.microsoft.com/office/drawing/2016/5/9/chartex" xmlns:cx4="http://schemas.microsoft.com/office/drawing/2016/5/10/chartex" xmlns:cx5="http://schemas.microsoft.com/office/drawing/2016/5/11/chartex" xmlns:cx6="http://schemas.microsoft.com/office/drawing/2016/5/12/chartex" xmlns:cx7="http://schemas.microsoft.com/office/drawing/2016/5/13/chartex" xmlns:cx8="http://schemas.microsoft.com/office/drawing/2016/5/14/chartex" xmlns:mc="http://schemas.openxmlformats.org/markup-compatibility/2006" xmlns:aink="http://schemas.microsoft.com/office/drawing/2016/ink" xmlns:am3d="http://schemas.microsoft.com/office/drawing/2017/model3d" xmlns:o="urn:schemas-microsoft-com:office:office" xmlns:r="http://schemas.openxmlformats.org/officeDocument/2006/relationships" xmlns:m="http://schemas.openxmlformats.org/officeDocument/2006/math" xmlns:v="urn:schemas-microsoft-com:vml" xmlns:wp14="http://schemas.microsoft.com/office/word/2010/wordprocessingDrawing" xmlns:wp="http://schemas.openxmlformats.org/drawingml/2006/wordprocessingDrawing" xmlns:w10="urn:schemas-microsoft-com:office:word" xmlns:w="http://schemas.openxmlformats.org/wordprocessingml/2006/main" xmlns:w14="http://schemas.microsoft.com/office/word/2010/wordml" xmlns:w15="http://schemas.microsoft.com/office/word/2012/wordml" xmlns:w16cex="http://schemas.microsoft.com/office/word/2018/wordml/cex" xmlns:w16cid="http://schemas.microsoft.com/office/word/2016/wordml/cid" xmlns:w16="http://schemas.microsoft.com/office/word/2018/wordml" xmlns:w16sdtdh="http://schemas.microsoft.com/office/word/2020/wordml/sdtdatahash" xmlns:w16se="http://schemas.microsoft.com/office/word/2015/wordml/symex" xmlns:wpg="http://schemas.microsoft.com/office/word/2010/wordprocessingGroup" xmlns:wpi="http://schemas.microsoft.com/office/word/2010/wordprocessingInk" xmlns:wne="http://schemas.microsoft.com/office/word/2006/wordml" xmlns:wps="http://schemas.microsoft.com/office/word/2010/wordprocessingShape" mc:Ignorable="w14 w15 w16se w16cid w16 w16cex w16sdtdh wp14">
+<w:footnotes xmlns:wpc="http://schemas.microsoft.com/office/word/2010/wordprocessingCanvas" xmlns:cx="http://schemas.microsoft.com/office/drawing/2014/chartex" xmlns:cx1="http://schemas.microsoft.com/office/drawing/2015/9/8/chartex" xmlns:cx2="http://schemas.microsoft.com/office/drawing/2015/10/21/chartex" xmlns:cx3="http://schemas.microsoft.com/office/drawing/2016/5/9/chartex" xmlns:cx4="http://schemas.microsoft.com/office/drawing/2016/5/10/chartex" xmlns:cx5="http://schemas.microsoft.com/office/drawing/2016/5/11/chartex" xmlns:cx6="http://schemas.microsoft.com/office/drawing/2016/5/12/chartex" xmlns:cx7="http://schemas.microsoft.com/office/drawing/2016/5/13/chartex" xmlns:cx8="http://schemas.microsoft.com/office/drawing/2016/5/14/chartex" xmlns:mc="http://schemas.openxmlformats.org/markup-compatibility/2006" xmlns:aink="http://schemas.microsoft.com/office/drawing/2016/ink" xmlns:am3d="http://schemas.microsoft.com/office/drawing/2017/model3d" xmlns:o="urn:schemas-microsoft-com:office:office" xmlns:oel="http://schemas.microsoft.com/office/2019/extlst" xmlns:r="http://schemas.openxmlformats.org/officeDocument/2006/relationships" xmlns:m="http://schemas.openxmlformats.org/officeDocument/2006/math" xmlns:v="urn:schemas-microsoft-com:vml" xmlns:wp14="http://schemas.microsoft.com/office/word/2010/wordprocessingDrawing" xmlns:wp="http://schemas.openxmlformats.org/drawingml/2006/wordprocessingDrawing" xmlns:w10="urn:schemas-microsoft-com:office:word" xmlns:w="http://schemas.openxmlformats.org/wordprocessingml/2006/main" xmlns:w14="http://schemas.microsoft.com/office/word/2010/wordml" xmlns:w15="http://schemas.microsoft.com/office/word/2012/wordml" xmlns:w16cex="http://schemas.microsoft.com/office/word/2018/wordml/cex" xmlns:w16cid="http://schemas.microsoft.com/office/word/2016/wordml/cid" xmlns:w16="http://schemas.microsoft.com/office/word/2018/wordml" xmlns:w16sdtdh="http://schemas.microsoft.com/office/word/2020/wordml/sdtdatahash" xmlns:w16se="http://schemas.microsoft.com/office/word/2015/wordml/symex" xmlns:wpg="http://schemas.microsoft.com/office/word/2010/wordprocessingGroup" xmlns:wpi="http://schemas.microsoft.com/office/word/2010/wordprocessingInk" xmlns:wne="http://schemas.microsoft.com/office/word/2006/wordml" xmlns:wps="http://schemas.microsoft.com/office/word/2010/wordprocessingShape" mc:Ignorable="w14 w15 w16se w16cid w16 w16cex w16sdtdh wp14">
   <w:footnote w:type="separator" w:id="-1">
     <w:p>
       <w:r>
@@ -1152,7 +1069,7 @@
 </file>
 
 <file path=word/header1.xml><?xml version="1.0" encoding="utf-8"?>
-<w:hdr xmlns:wpc="http://schemas.microsoft.com/office/word/2010/wordprocessingCanvas" xmlns:cx="http://schemas.microsoft.com/office/drawing/2014/chartex" xmlns:cx1="http://schemas.microsoft.com/office/drawing/2015/9/8/chartex" xmlns:cx2="http://schemas.microsoft.com/office/drawing/2015/10/21/chartex" xmlns:cx3="http://schemas.microsoft.com/office/drawing/2016/5/9/chartex" xmlns:cx4="http://schemas.microsoft.com/office/drawing/2016/5/10/chartex" xmlns:cx5="http://schemas.microsoft.com/office/drawing/2016/5/11/chartex" xmlns:cx6="http://schemas.microsoft.com/office/drawing/2016/5/12/chartex" xmlns:cx7="http://schemas.microsoft.com/office/drawing/2016/5/13/chartex" xmlns:cx8="http://schemas.microsoft.com/office/drawing/2016/5/14/chartex" xmlns:mc="http://schemas.openxmlformats.org/markup-compatibility/2006" xmlns:aink="http://schemas.microsoft.com/office/drawing/2016/ink" xmlns:am3d="http://schemas.microsoft.com/office/drawing/2017/model3d" xmlns:o="urn:schemas-microsoft-com:office:office" xmlns:r="http://schemas.openxmlformats.org/officeDocument/2006/relationships" xmlns:m="http://schemas.openxmlformats.org/officeDocument/2006/math" xmlns:v="urn:schemas-microsoft-com:vml" xmlns:wp14="http://schemas.microsoft.com/office/word/2010/wordprocessingDrawing" xmlns:wp="http://schemas.openxmlformats.org/drawingml/2006/wordprocessingDrawing" xmlns:w10="urn:schemas-microsoft-com:office:word" xmlns:w="http://schemas.openxmlformats.org/wordprocessingml/2006/main" xmlns:w14="http://schemas.microsoft.com/office/word/2010/wordml" xmlns:w15="http://schemas.microsoft.com/office/word/2012/wordml" xmlns:w16cex="http://schemas.microsoft.com/office/word/2018/wordml/cex" xmlns:w16cid="http://schemas.microsoft.com/office/word/2016/wordml/cid" xmlns:w16="http://schemas.microsoft.com/office/word/2018/wordml" xmlns:w16sdtdh="http://schemas.microsoft.com/office/word/2020/wordml/sdtdatahash" xmlns:w16se="http://schemas.microsoft.com/office/word/2015/wordml/symex" xmlns:wpg="http://schemas.microsoft.com/office/word/2010/wordprocessingGroup" xmlns:wpi="http://schemas.microsoft.com/office/word/2010/wordprocessingInk" xmlns:wne="http://schemas.microsoft.com/office/word/2006/wordml" xmlns:wps="http://schemas.microsoft.com/office/word/2010/wordprocessingShape" mc:Ignorable="w14 w15 w16se w16cid w16 w16cex w16sdtdh wp14">
+<w:hdr xmlns:wpc="http://schemas.microsoft.com/office/word/2010/wordprocessingCanvas" xmlns:cx="http://schemas.microsoft.com/office/drawing/2014/chartex" xmlns:cx1="http://schemas.microsoft.com/office/drawing/2015/9/8/chartex" xmlns:cx2="http://schemas.microsoft.com/office/drawing/2015/10/21/chartex" xmlns:cx3="http://schemas.microsoft.com/office/drawing/2016/5/9/chartex" xmlns:cx4="http://schemas.microsoft.com/office/drawing/2016/5/10/chartex" xmlns:cx5="http://schemas.microsoft.com/office/drawing/2016/5/11/chartex" xmlns:cx6="http://schemas.microsoft.com/office/drawing/2016/5/12/chartex" xmlns:cx7="http://schemas.microsoft.com/office/drawing/2016/5/13/chartex" xmlns:cx8="http://schemas.microsoft.com/office/drawing/2016/5/14/chartex" xmlns:mc="http://schemas.openxmlformats.org/markup-compatibility/2006" xmlns:aink="http://schemas.microsoft.com/office/drawing/2016/ink" xmlns:am3d="http://schemas.microsoft.com/office/drawing/2017/model3d" xmlns:o="urn:schemas-microsoft-com:office:office" xmlns:oel="http://schemas.microsoft.com/office/2019/extlst" xmlns:r="http://schemas.openxmlformats.org/officeDocument/2006/relationships" xmlns:m="http://schemas.openxmlformats.org/officeDocument/2006/math" xmlns:v="urn:schemas-microsoft-com:vml" xmlns:wp14="http://schemas.microsoft.com/office/word/2010/wordprocessingDrawing" xmlns:wp="http://schemas.openxmlformats.org/drawingml/2006/wordprocessingDrawing" xmlns:w10="urn:schemas-microsoft-com:office:word" xmlns:w="http://schemas.openxmlformats.org/wordprocessingml/2006/main" xmlns:w14="http://schemas.microsoft.com/office/word/2010/wordml" xmlns:w15="http://schemas.microsoft.com/office/word/2012/wordml" xmlns:w16cex="http://schemas.microsoft.com/office/word/2018/wordml/cex" xmlns:w16cid="http://schemas.microsoft.com/office/word/2016/wordml/cid" xmlns:w16="http://schemas.microsoft.com/office/word/2018/wordml" xmlns:w16sdtdh="http://schemas.microsoft.com/office/word/2020/wordml/sdtdatahash" xmlns:w16se="http://schemas.microsoft.com/office/word/2015/wordml/symex" xmlns:wpg="http://schemas.microsoft.com/office/word/2010/wordprocessingGroup" xmlns:wpi="http://schemas.microsoft.com/office/word/2010/wordprocessingInk" xmlns:wne="http://schemas.microsoft.com/office/word/2006/wordml" xmlns:wps="http://schemas.microsoft.com/office/word/2010/wordprocessingShape" mc:Ignorable="w14 w15 w16se w16cid w16 w16cex w16sdtdh wp14">
   <w:p>
     <w:pPr>
       <w:pStyle w:val="Kopfzeile"/>
@@ -1337,19 +1254,8 @@
         <w:szCs w:val="18"/>
         <w:lang w:val="de-DE"/>
       </w:rPr>
-      <w:t xml:space="preserve">www.eni.wien | </w:t>
+      <w:t>www.eni.wien | kanzlei@eni.wien</w:t>
     </w:r>
-    <w:proofErr w:type="spellStart"/>
-    <w:r>
-      <w:rPr>
-        <w:color w:val="7F7F7F" w:themeColor="text1" w:themeTint="80"/>
-        <w:sz w:val="18"/>
-        <w:szCs w:val="18"/>
-        <w:lang w:val="de-DE"/>
-      </w:rPr>
-      <w:t>kanzlei@eni.wien</w:t>
-    </w:r>
-    <w:proofErr w:type="spellEnd"/>
     <w:r>
       <w:rPr>
         <w:color w:val="7F7F7F" w:themeColor="text1" w:themeTint="80"/>
@@ -1375,27 +1281,7 @@
         <w:szCs w:val="18"/>
         <w:lang w:val="de-DE"/>
       </w:rPr>
-      <w:t xml:space="preserve"> </w:t>
-    </w:r>
-    <w:proofErr w:type="spellStart"/>
-    <w:r>
-      <w:rPr>
-        <w:color w:val="7F7F7F" w:themeColor="text1" w:themeTint="80"/>
-        <w:sz w:val="18"/>
-        <w:szCs w:val="18"/>
-        <w:lang w:val="de-DE"/>
-      </w:rPr>
-      <w:t>Draschestraße</w:t>
-    </w:r>
-    <w:proofErr w:type="spellEnd"/>
-    <w:r>
-      <w:rPr>
-        <w:color w:val="7F7F7F" w:themeColor="text1" w:themeTint="80"/>
-        <w:sz w:val="18"/>
-        <w:szCs w:val="18"/>
-        <w:lang w:val="de-DE"/>
-      </w:rPr>
-      <w:t xml:space="preserve"> 105, 1230 Wien</w:t>
+      <w:t xml:space="preserve"> Draschestraße 105, 1230 Wien</w:t>
     </w:r>
   </w:p>
 </w:hdr>
@@ -1932,7 +1818,7 @@
       <w:spacing w:before="480" w:after="0"/>
     </w:pPr>
     <w:rPr>
-      <w:rFonts w:ascii="Source Sans Pro Semibold" w:hAnsi="Source Sans Pro Semibold"/>
+      <w:rFonts w:ascii="Source Sans Pro SemiBold" w:hAnsi="Source Sans Pro SemiBold"/>
       <w:b/>
       <w:bCs/>
       <w:sz w:val="56"/>
@@ -1946,7 +1832,7 @@
     <w:uiPriority w:val="10"/>
     <w:rsid w:val="00B6629A"/>
     <w:rPr>
-      <w:rFonts w:ascii="Source Sans Pro Semibold" w:hAnsi="Source Sans Pro Semibold"/>
+      <w:rFonts w:ascii="Source Sans Pro SemiBold" w:hAnsi="Source Sans Pro SemiBold"/>
       <w:b/>
       <w:bCs/>
       <w:sz w:val="56"/>

</xml_diff>

<commit_message>
feat: update groups and mainPersons
</commit_message>
<xml_diff>
--- a/public/eni.docx
+++ b/public/eni.docx
@@ -1106,7 +1106,43 @@
         <w:szCs w:val="18"/>
         <w:lang w:val="de-DE"/>
       </w:rPr>
-      <w:t>Eigentümer, Herausgeber, Verleger und Vervielfältiger: Pfarre Emmaus am Wienerberg.</w:t>
+      <w:t xml:space="preserve">Eigentümer, Herausgeber, Verleger und Vervielfältiger: Pfarre Emmaus am Wienerberg, Inzersdorf </w:t>
+    </w:r>
+    <w:r>
+      <w:rPr>
+        <w:color w:val="7F7F7F" w:themeColor="text1" w:themeTint="80"/>
+        <w:sz w:val="18"/>
+        <w:szCs w:val="18"/>
+        <w:lang w:val="de-DE"/>
+      </w:rPr>
+      <w:t>(</w:t>
+    </w:r>
+    <w:r>
+      <w:rPr>
+        <w:color w:val="7F7F7F" w:themeColor="text1" w:themeTint="80"/>
+        <w:sz w:val="18"/>
+        <w:szCs w:val="18"/>
+        <w:lang w:val="de-DE"/>
+      </w:rPr>
+      <w:t>St. Nikolaus</w:t>
+    </w:r>
+    <w:r>
+      <w:rPr>
+        <w:color w:val="7F7F7F" w:themeColor="text1" w:themeTint="80"/>
+        <w:sz w:val="18"/>
+        <w:szCs w:val="18"/>
+        <w:lang w:val="de-DE"/>
+      </w:rPr>
+      <w:t>)</w:t>
+    </w:r>
+    <w:r>
+      <w:rPr>
+        <w:color w:val="7F7F7F" w:themeColor="text1" w:themeTint="80"/>
+        <w:sz w:val="18"/>
+        <w:szCs w:val="18"/>
+        <w:lang w:val="de-DE"/>
+      </w:rPr>
+      <w:t>, Inzersdorf-Neustift.</w:t>
     </w:r>
     <w:r>
       <w:rPr>
@@ -1149,25 +1185,43 @@
         <w:szCs w:val="18"/>
         <w:lang w:val="de-DE"/>
       </w:rPr>
-      <w:t xml:space="preserve">Eigentümer, Herausgeber, Verleger und Vervielfältiger: Pfarre </w:t>
-    </w:r>
-    <w:r>
-      <w:rPr>
-        <w:color w:val="7F7F7F" w:themeColor="text1" w:themeTint="80"/>
-        <w:sz w:val="18"/>
-        <w:szCs w:val="18"/>
-        <w:lang w:val="de-DE"/>
-      </w:rPr>
-      <w:t>Inzersdorf (St. Nikolaus)</w:t>
-    </w:r>
-    <w:r>
-      <w:rPr>
-        <w:color w:val="7F7F7F" w:themeColor="text1" w:themeTint="80"/>
-        <w:sz w:val="18"/>
-        <w:szCs w:val="18"/>
-        <w:lang w:val="de-DE"/>
-      </w:rPr>
-      <w:t>.</w:t>
+      <w:t xml:space="preserve">Eigentümer, Herausgeber, Verleger und Vervielfältiger: Pfarre Emmaus am Wienerberg, Inzersdorf </w:t>
+    </w:r>
+    <w:r>
+      <w:rPr>
+        <w:color w:val="7F7F7F" w:themeColor="text1" w:themeTint="80"/>
+        <w:sz w:val="18"/>
+        <w:szCs w:val="18"/>
+        <w:lang w:val="de-DE"/>
+      </w:rPr>
+      <w:t>(</w:t>
+    </w:r>
+    <w:r>
+      <w:rPr>
+        <w:color w:val="7F7F7F" w:themeColor="text1" w:themeTint="80"/>
+        <w:sz w:val="18"/>
+        <w:szCs w:val="18"/>
+        <w:lang w:val="de-DE"/>
+      </w:rPr>
+      <w:t>St. Nikolaus</w:t>
+    </w:r>
+    <w:r>
+      <w:rPr>
+        <w:color w:val="7F7F7F" w:themeColor="text1" w:themeTint="80"/>
+        <w:sz w:val="18"/>
+        <w:szCs w:val="18"/>
+        <w:lang w:val="de-DE"/>
+      </w:rPr>
+      <w:t>)</w:t>
+    </w:r>
+    <w:r>
+      <w:rPr>
+        <w:color w:val="7F7F7F" w:themeColor="text1" w:themeTint="80"/>
+        <w:sz w:val="18"/>
+        <w:szCs w:val="18"/>
+        <w:lang w:val="de-DE"/>
+      </w:rPr>
+      <w:t>, Inzersdorf-Neustift.</w:t>
     </w:r>
     <w:r>
       <w:rPr>
@@ -1210,7 +1264,43 @@
         <w:szCs w:val="18"/>
         <w:lang w:val="de-DE"/>
       </w:rPr>
-      <w:t>Eigentümer, Herausgeber, Verleger und Vervielfältiger: Pfarre Inzersdorf-Neustift.</w:t>
+      <w:t xml:space="preserve">Eigentümer, Herausgeber, Verleger und Vervielfältiger: Pfarre Emmaus am Wienerberg, Inzersdorf </w:t>
+    </w:r>
+    <w:r>
+      <w:rPr>
+        <w:color w:val="7F7F7F" w:themeColor="text1" w:themeTint="80"/>
+        <w:sz w:val="18"/>
+        <w:szCs w:val="18"/>
+        <w:lang w:val="de-DE"/>
+      </w:rPr>
+      <w:t>(</w:t>
+    </w:r>
+    <w:r>
+      <w:rPr>
+        <w:color w:val="7F7F7F" w:themeColor="text1" w:themeTint="80"/>
+        <w:sz w:val="18"/>
+        <w:szCs w:val="18"/>
+        <w:lang w:val="de-DE"/>
+      </w:rPr>
+      <w:t>St. Nikolaus</w:t>
+    </w:r>
+    <w:r>
+      <w:rPr>
+        <w:color w:val="7F7F7F" w:themeColor="text1" w:themeTint="80"/>
+        <w:sz w:val="18"/>
+        <w:szCs w:val="18"/>
+        <w:lang w:val="de-DE"/>
+      </w:rPr>
+      <w:t>)</w:t>
+    </w:r>
+    <w:r>
+      <w:rPr>
+        <w:color w:val="7F7F7F" w:themeColor="text1" w:themeTint="80"/>
+        <w:sz w:val="18"/>
+        <w:szCs w:val="18"/>
+        <w:lang w:val="de-DE"/>
+      </w:rPr>
+      <w:t>, Inzersdorf-Neustift.</w:t>
     </w:r>
     <w:r>
       <w:rPr>
@@ -1261,7 +1351,7 @@
       <w:rPr>
         <w:b/>
         <w:bCs/>
-        <w:color w:val="7F7F7F" w:themeColor="text1" w:themeTint="80"/>
+        <w:color w:val="595959" w:themeColor="text1" w:themeTint="A6"/>
         <w:sz w:val="18"/>
         <w:szCs w:val="18"/>
         <w:lang w:val="de-DE"/>
@@ -1272,13 +1362,11 @@
         <w:b/>
         <w:bCs/>
         <w:noProof/>
-        <w:color w:val="7F7F7F" w:themeColor="text1" w:themeTint="80"/>
-        <w:sz w:val="28"/>
-        <w:szCs w:val="28"/>
+        <w:color w:val="595959" w:themeColor="text1" w:themeTint="A6"/>
         <w:lang w:val="de-DE"/>
       </w:rPr>
       <w:drawing>
-        <wp:anchor distT="0" distB="0" distL="114300" distR="114300" simplePos="0" relativeHeight="251660288" behindDoc="1" locked="0" layoutInCell="1" allowOverlap="1" wp14:anchorId="041A13F4" wp14:editId="0791BC8E">
+        <wp:anchor distT="0" distB="0" distL="114300" distR="114300" simplePos="0" relativeHeight="251660288" behindDoc="1" locked="0" layoutInCell="1" allowOverlap="1" wp14:anchorId="041A13F4" wp14:editId="2438C0C5">
           <wp:simplePos x="0" y="0"/>
           <wp:positionH relativeFrom="margin">
             <wp:align>left</wp:align>
@@ -1348,13 +1436,11 @@
         <w:b/>
         <w:bCs/>
         <w:noProof/>
-        <w:color w:val="7F7F7F" w:themeColor="text1" w:themeTint="80"/>
-        <w:sz w:val="28"/>
-        <w:szCs w:val="28"/>
+        <w:color w:val="595959" w:themeColor="text1" w:themeTint="A6"/>
         <w:lang w:val="de-DE"/>
       </w:rPr>
       <w:drawing>
-        <wp:anchor distT="0" distB="0" distL="114300" distR="114300" simplePos="0" relativeHeight="251658240" behindDoc="1" locked="0" layoutInCell="1" allowOverlap="1" wp14:anchorId="0ED1E6C4" wp14:editId="245EF582">
+        <wp:anchor distT="0" distB="0" distL="114300" distR="114300" simplePos="0" relativeHeight="251658240" behindDoc="1" locked="0" layoutInCell="1" allowOverlap="1" wp14:anchorId="0ED1E6C4" wp14:editId="2C234AD5">
           <wp:simplePos x="0" y="0"/>
           <wp:positionH relativeFrom="margin">
             <wp:align>right</wp:align>
@@ -1414,27 +1500,43 @@
       <w:rPr>
         <w:b/>
         <w:bCs/>
-        <w:color w:val="7F7F7F" w:themeColor="text1" w:themeTint="80"/>
+        <w:color w:val="595959" w:themeColor="text1" w:themeTint="A6"/>
+        <w:lang w:val="de-DE"/>
+      </w:rPr>
+      <w:t>E</w:t>
+    </w:r>
+    <w:r>
+      <w:rPr>
+        <w:b/>
+        <w:bCs/>
+        <w:color w:val="595959" w:themeColor="text1" w:themeTint="A6"/>
+        <w:lang w:val="de-DE"/>
+      </w:rPr>
+      <w:t xml:space="preserve">ine </w:t>
+    </w:r>
+    <w:r>
+      <w:rPr>
+        <w:b/>
+        <w:bCs/>
+        <w:color w:val="595959" w:themeColor="text1" w:themeTint="A6"/>
+        <w:lang w:val="de-DE"/>
+      </w:rPr>
+      <w:t>Neue Initiative</w:t>
+    </w:r>
+    <w:r>
+      <w:rPr>
+        <w:b/>
+        <w:bCs/>
+        <w:color w:val="595959" w:themeColor="text1" w:themeTint="A6"/>
         <w:sz w:val="28"/>
         <w:szCs w:val="28"/>
         <w:lang w:val="de-DE"/>
       </w:rPr>
-      <w:t>eine neue initiative</w:t>
-    </w:r>
-    <w:r>
-      <w:rPr>
-        <w:b/>
-        <w:bCs/>
-        <w:color w:val="7F7F7F" w:themeColor="text1" w:themeTint="80"/>
-        <w:sz w:val="28"/>
-        <w:szCs w:val="28"/>
-        <w:lang w:val="de-DE"/>
-      </w:rPr>
       <w:br/>
     </w:r>
     <w:r>
       <w:rPr>
-        <w:color w:val="7F7F7F" w:themeColor="text1" w:themeTint="80"/>
+        <w:color w:val="595959" w:themeColor="text1" w:themeTint="A6"/>
         <w:sz w:val="18"/>
         <w:szCs w:val="18"/>
         <w:lang w:val="de-DE"/>
@@ -1443,7 +1545,7 @@
     </w:r>
     <w:r>
       <w:rPr>
-        <w:color w:val="7F7F7F" w:themeColor="text1" w:themeTint="80"/>
+        <w:color w:val="595959" w:themeColor="text1" w:themeTint="A6"/>
         <w:sz w:val="18"/>
         <w:szCs w:val="18"/>
         <w:lang w:val="de-DE"/>
@@ -1452,7 +1554,7 @@
     </w:r>
     <w:r>
       <w:rPr>
-        <w:color w:val="7F7F7F" w:themeColor="text1" w:themeTint="80"/>
+        <w:color w:val="595959" w:themeColor="text1" w:themeTint="A6"/>
         <w:sz w:val="18"/>
         <w:szCs w:val="18"/>
         <w:lang w:val="de-DE"/>
@@ -1461,7 +1563,7 @@
     </w:r>
     <w:r>
       <w:rPr>
-        <w:color w:val="7F7F7F" w:themeColor="text1" w:themeTint="80"/>
+        <w:color w:val="595959" w:themeColor="text1" w:themeTint="A6"/>
         <w:sz w:val="18"/>
         <w:szCs w:val="18"/>
         <w:lang w:val="de-DE"/>

</xml_diff>